<commit_message>
Added more comment to ReportGenerator.py, and changed path for open() line 21 to Tests/ReportGenerator_config.yaml, to make report generator work from any wd.
</commit_message>
<xml_diff>
--- a/Project/docs/Project Action Plan.docx
+++ b/Project/docs/Project Action Plan.docx
@@ -104,7 +104,56 @@
         <w:rPr>
           <w:lang w:val="en-GB"/>
         </w:rPr>
-        <w:t xml:space="preserve"> Studio(BLS). Where the two programs differ I am not 100 % certain about but it seems both program support the .</w:t>
+        <w:t xml:space="preserve"> </w:t>
+      </w:r>
+      <w:proofErr w:type="gramStart"/>
+      <w:r>
+        <w:rPr>
+          <w:lang w:val="en-GB"/>
+        </w:rPr>
+        <w:t>Studio(</w:t>
+      </w:r>
+      <w:proofErr w:type="gramEnd"/>
+      <w:r>
+        <w:rPr>
+          <w:lang w:val="en-GB"/>
+        </w:rPr>
+        <w:t xml:space="preserve">BLS). Where the two programs </w:t>
+      </w:r>
+      <w:proofErr w:type="gramStart"/>
+      <w:r>
+        <w:rPr>
+          <w:lang w:val="en-GB"/>
+        </w:rPr>
+        <w:t>differ</w:t>
+      </w:r>
+      <w:proofErr w:type="gramEnd"/>
+      <w:r>
+        <w:rPr>
+          <w:lang w:val="en-GB"/>
+        </w:rPr>
+        <w:t xml:space="preserve"> I am not 100 % certain about but it seems both </w:t>
+      </w:r>
+      <w:proofErr w:type="gramStart"/>
+      <w:r>
+        <w:rPr>
+          <w:lang w:val="en-GB"/>
+        </w:rPr>
+        <w:t>program</w:t>
+      </w:r>
+      <w:proofErr w:type="gramEnd"/>
+      <w:r>
+        <w:rPr>
+          <w:lang w:val="en-GB"/>
+        </w:rPr>
+        <w:t xml:space="preserve"> support </w:t>
+      </w:r>
+      <w:proofErr w:type="gramStart"/>
+      <w:r>
+        <w:rPr>
+          <w:lang w:val="en-GB"/>
+        </w:rPr>
+        <w:t>the .</w:t>
       </w:r>
       <w:proofErr w:type="spellStart"/>
       <w:r>
@@ -114,6 +163,7 @@
         <w:t>ldr</w:t>
       </w:r>
       <w:proofErr w:type="spellEnd"/>
+      <w:proofErr w:type="gramEnd"/>
       <w:r>
         <w:rPr>
           <w:lang w:val="en-GB"/>
@@ -145,7 +195,14 @@
         <w:rPr>
           <w:lang w:val="en-GB"/>
         </w:rPr>
-        <w:t>BLS exports models to .io extension but can easily import and export sets to .</w:t>
+        <w:t xml:space="preserve">BLS exports models to .io extension but can easily import and export sets </w:t>
+      </w:r>
+      <w:proofErr w:type="gramStart"/>
+      <w:r>
+        <w:rPr>
+          <w:lang w:val="en-GB"/>
+        </w:rPr>
+        <w:t>to .</w:t>
       </w:r>
       <w:proofErr w:type="spellStart"/>
       <w:r>
@@ -155,6 +212,7 @@
         <w:t>ldr</w:t>
       </w:r>
       <w:proofErr w:type="spellEnd"/>
+      <w:proofErr w:type="gramEnd"/>
       <w:r>
         <w:rPr>
           <w:lang w:val="en-GB"/>
@@ -201,6 +259,7 @@
         <w:t>dat</w:t>
       </w:r>
       <w:proofErr w:type="spellEnd"/>
+      <w:proofErr w:type="gramStart"/>
       <w:r>
         <w:rPr>
           <w:lang w:val="en-GB"/>
@@ -215,11 +274,19 @@
         <w:t>ldr</w:t>
       </w:r>
       <w:proofErr w:type="spellEnd"/>
-      <w:r>
-        <w:rPr>
-          <w:lang w:val="en-GB"/>
-        </w:rPr>
-        <w:t xml:space="preserve"> and .</w:t>
+      <w:proofErr w:type="gramEnd"/>
+      <w:r>
+        <w:rPr>
+          <w:lang w:val="en-GB"/>
+        </w:rPr>
+        <w:t xml:space="preserve"> </w:t>
+      </w:r>
+      <w:proofErr w:type="gramStart"/>
+      <w:r>
+        <w:rPr>
+          <w:lang w:val="en-GB"/>
+        </w:rPr>
+        <w:t>and .</w:t>
       </w:r>
       <w:proofErr w:type="spellStart"/>
       <w:r>
@@ -229,6 +296,7 @@
         <w:t>mpd</w:t>
       </w:r>
       <w:proofErr w:type="spellEnd"/>
+      <w:proofErr w:type="gramEnd"/>
       <w:r>
         <w:rPr>
           <w:lang w:val="en-GB"/>
@@ -333,7 +401,14 @@
         <w:rPr>
           <w:lang w:val="en-GB"/>
         </w:rPr>
-        <w:t xml:space="preserve"> models can simply be downloaded as .</w:t>
+        <w:t xml:space="preserve"> models can simply be downloaded </w:t>
+      </w:r>
+      <w:proofErr w:type="gramStart"/>
+      <w:r>
+        <w:rPr>
+          <w:lang w:val="en-GB"/>
+        </w:rPr>
+        <w:t>as .</w:t>
       </w:r>
       <w:proofErr w:type="spellStart"/>
       <w:r>
@@ -343,11 +418,19 @@
         <w:t>mpd</w:t>
       </w:r>
       <w:proofErr w:type="spellEnd"/>
-      <w:r>
-        <w:rPr>
-          <w:lang w:val="en-GB"/>
-        </w:rPr>
-        <w:t xml:space="preserve"> (several models as a LEGO set), or as singular models .</w:t>
+      <w:proofErr w:type="gramEnd"/>
+      <w:r>
+        <w:rPr>
+          <w:lang w:val="en-GB"/>
+        </w:rPr>
+        <w:t xml:space="preserve"> (several models as a LEGO set), or as singular </w:t>
+      </w:r>
+      <w:proofErr w:type="gramStart"/>
+      <w:r>
+        <w:rPr>
+          <w:lang w:val="en-GB"/>
+        </w:rPr>
+        <w:t>models .</w:t>
       </w:r>
       <w:proofErr w:type="spellStart"/>
       <w:r>
@@ -361,7 +444,21 @@
         <w:rPr>
           <w:lang w:val="en-GB"/>
         </w:rPr>
-        <w:t xml:space="preserve"> .Some models also come in .io format which need to be converted to either .</w:t>
+        <w:t xml:space="preserve"> .Some</w:t>
+      </w:r>
+      <w:proofErr w:type="gramEnd"/>
+      <w:r>
+        <w:rPr>
+          <w:lang w:val="en-GB"/>
+        </w:rPr>
+        <w:t xml:space="preserve"> models also come in .io format which need to be converted to </w:t>
+      </w:r>
+      <w:proofErr w:type="gramStart"/>
+      <w:r>
+        <w:rPr>
+          <w:lang w:val="en-GB"/>
+        </w:rPr>
+        <w:t>either .</w:t>
       </w:r>
       <w:proofErr w:type="spellStart"/>
       <w:r>
@@ -371,11 +468,19 @@
         <w:t>mpd</w:t>
       </w:r>
       <w:proofErr w:type="spellEnd"/>
-      <w:r>
-        <w:rPr>
-          <w:lang w:val="en-GB"/>
-        </w:rPr>
-        <w:t xml:space="preserve"> or .</w:t>
+      <w:proofErr w:type="gramEnd"/>
+      <w:r>
+        <w:rPr>
+          <w:lang w:val="en-GB"/>
+        </w:rPr>
+        <w:t xml:space="preserve"> </w:t>
+      </w:r>
+      <w:proofErr w:type="gramStart"/>
+      <w:r>
+        <w:rPr>
+          <w:lang w:val="en-GB"/>
+        </w:rPr>
+        <w:t>or .</w:t>
       </w:r>
       <w:proofErr w:type="spellStart"/>
       <w:r>
@@ -385,6 +490,7 @@
         <w:t>ldr</w:t>
       </w:r>
       <w:proofErr w:type="spellEnd"/>
+      <w:proofErr w:type="gramEnd"/>
       <w:r>
         <w:rPr>
           <w:lang w:val="en-GB"/>
@@ -436,7 +542,49 @@
         <w:rPr>
           <w:lang w:val="en-GB"/>
         </w:rPr>
-        <w:t xml:space="preserve">Currently I have successfully implemented a rudimental bot which can go to a specific website, and click on that websites elements. So far I can download a single file, but I need to expand </w:t>
+        <w:t xml:space="preserve">Currently I have successfully implemented a rudimental bot which can go to a specific </w:t>
+      </w:r>
+      <w:proofErr w:type="gramStart"/>
+      <w:r>
+        <w:rPr>
+          <w:lang w:val="en-GB"/>
+        </w:rPr>
+        <w:t>website, and</w:t>
+      </w:r>
+      <w:proofErr w:type="gramEnd"/>
+      <w:r>
+        <w:rPr>
+          <w:lang w:val="en-GB"/>
+        </w:rPr>
+        <w:t xml:space="preserve"> click on that </w:t>
+      </w:r>
+      <w:proofErr w:type="gramStart"/>
+      <w:r>
+        <w:rPr>
+          <w:lang w:val="en-GB"/>
+        </w:rPr>
+        <w:t>websites</w:t>
+      </w:r>
+      <w:proofErr w:type="gramEnd"/>
+      <w:r>
+        <w:rPr>
+          <w:lang w:val="en-GB"/>
+        </w:rPr>
+        <w:t xml:space="preserve"> elements. So </w:t>
+      </w:r>
+      <w:proofErr w:type="gramStart"/>
+      <w:r>
+        <w:rPr>
+          <w:lang w:val="en-GB"/>
+        </w:rPr>
+        <w:t>far</w:t>
+      </w:r>
+      <w:proofErr w:type="gramEnd"/>
+      <w:r>
+        <w:rPr>
+          <w:lang w:val="en-GB"/>
+        </w:rPr>
+        <w:t xml:space="preserve"> I can download a single file, but I need to expand </w:t>
       </w:r>
       <w:proofErr w:type="spellStart"/>
       <w:r>
@@ -484,7 +632,21 @@
         <w:rPr>
           <w:lang w:val="en-GB"/>
         </w:rPr>
-        <w:t xml:space="preserve">Slight impasse before moving on. I feel its important that the code is better and cleaner implemented before adding additional implementation. </w:t>
+        <w:t xml:space="preserve">Slight impasse before moving on. I feel </w:t>
+      </w:r>
+      <w:proofErr w:type="gramStart"/>
+      <w:r>
+        <w:rPr>
+          <w:lang w:val="en-GB"/>
+        </w:rPr>
+        <w:t>its</w:t>
+      </w:r>
+      <w:proofErr w:type="gramEnd"/>
+      <w:r>
+        <w:rPr>
+          <w:lang w:val="en-GB"/>
+        </w:rPr>
+        <w:t xml:space="preserve"> important that the code is better and cleaner implemented before adding additional implementation. </w:t>
       </w:r>
     </w:p>
     <w:p>
@@ -519,7 +681,21 @@
         <w:rPr>
           <w:lang w:val="en-GB"/>
         </w:rPr>
-        <w:t xml:space="preserve">. Additionally I also implemented custom exceptions for the bot class. I want to finish cleaning up the code I currently have, and then I also want to set up automatic tests so I both learning about the whole build process but also don’t have to test every little new implementation moving forward. </w:t>
+        <w:t xml:space="preserve">. </w:t>
+      </w:r>
+      <w:proofErr w:type="gramStart"/>
+      <w:r>
+        <w:rPr>
+          <w:lang w:val="en-GB"/>
+        </w:rPr>
+        <w:t>Additionally</w:t>
+      </w:r>
+      <w:proofErr w:type="gramEnd"/>
+      <w:r>
+        <w:rPr>
+          <w:lang w:val="en-GB"/>
+        </w:rPr>
+        <w:t xml:space="preserve"> I also implemented custom exceptions for the bot class. I want to finish cleaning up the code I currently have, and then I also want to set up automatic tests so I both learning about the whole build process but also don’t have to test every little new implementation moving forward. </w:t>
       </w:r>
     </w:p>
     <w:p>
@@ -613,7 +789,21 @@
         <w:rPr>
           <w:lang w:val="en-GB"/>
         </w:rPr>
-        <w:t xml:space="preserve"> I need to make a some action builder which can make a series of actions on the </w:t>
+        <w:t xml:space="preserve"> I need to make </w:t>
+      </w:r>
+      <w:proofErr w:type="gramStart"/>
+      <w:r>
+        <w:rPr>
+          <w:lang w:val="en-GB"/>
+        </w:rPr>
+        <w:t>a some</w:t>
+      </w:r>
+      <w:proofErr w:type="gramEnd"/>
+      <w:r>
+        <w:rPr>
+          <w:lang w:val="en-GB"/>
+        </w:rPr>
+        <w:t xml:space="preserve"> action builder which can make a series of actions on the </w:t>
       </w:r>
       <w:hyperlink r:id="rId5" w:history="1">
         <w:r>
@@ -781,7 +971,35 @@
         <w:rPr>
           <w:lang w:val="en-GB"/>
         </w:rPr>
-        <w:t xml:space="preserve">Now the bot can do several actions, and I felt like an action builder currently was not needed. I might need to look into the action builder at some point, if it can make the implementation simpler, but for now its okay. I have run into a small problem where the bot needs to handle special exception cases. Making several smaller try catch blocks in </w:t>
+        <w:t xml:space="preserve">Now the bot can do several actions, and I felt like an action builder currently was not needed. I might need to </w:t>
+      </w:r>
+      <w:proofErr w:type="gramStart"/>
+      <w:r>
+        <w:rPr>
+          <w:lang w:val="en-GB"/>
+        </w:rPr>
+        <w:t>look into</w:t>
+      </w:r>
+      <w:proofErr w:type="gramEnd"/>
+      <w:r>
+        <w:rPr>
+          <w:lang w:val="en-GB"/>
+        </w:rPr>
+        <w:t xml:space="preserve"> the action builder at some point, if it can make the implementation simpler, but for now its okay. I have run into a small problem where the bot needs to handle special exception cases. Making several smaller </w:t>
+      </w:r>
+      <w:proofErr w:type="gramStart"/>
+      <w:r>
+        <w:rPr>
+          <w:lang w:val="en-GB"/>
+        </w:rPr>
+        <w:t>try</w:t>
+      </w:r>
+      <w:proofErr w:type="gramEnd"/>
+      <w:r>
+        <w:rPr>
+          <w:lang w:val="en-GB"/>
+        </w:rPr>
+        <w:t xml:space="preserve"> catch blocks in </w:t>
       </w:r>
       <w:proofErr w:type="spellStart"/>
       <w:r>
@@ -795,7 +1013,49 @@
         <w:rPr>
           <w:lang w:val="en-GB"/>
         </w:rPr>
-        <w:t xml:space="preserve"> might help with this. Additionally I made a branch to exclusively work and finish this feature before pushing to main branch. This actually saved my ass, when I forgot the “LT” By() mechanic. Lesson of the day, work in branches. </w:t>
+        <w:t xml:space="preserve"> might help with this. </w:t>
+      </w:r>
+      <w:proofErr w:type="gramStart"/>
+      <w:r>
+        <w:rPr>
+          <w:lang w:val="en-GB"/>
+        </w:rPr>
+        <w:t>Additionally</w:t>
+      </w:r>
+      <w:proofErr w:type="gramEnd"/>
+      <w:r>
+        <w:rPr>
+          <w:lang w:val="en-GB"/>
+        </w:rPr>
+        <w:t xml:space="preserve"> I made a branch to exclusively work and finish this feature before pushing to main branch. This </w:t>
+      </w:r>
+      <w:proofErr w:type="gramStart"/>
+      <w:r>
+        <w:rPr>
+          <w:lang w:val="en-GB"/>
+        </w:rPr>
+        <w:t>actually saved</w:t>
+      </w:r>
+      <w:proofErr w:type="gramEnd"/>
+      <w:r>
+        <w:rPr>
+          <w:lang w:val="en-GB"/>
+        </w:rPr>
+        <w:t xml:space="preserve"> my ass, when I forgot the “LT” </w:t>
+      </w:r>
+      <w:proofErr w:type="gramStart"/>
+      <w:r>
+        <w:rPr>
+          <w:lang w:val="en-GB"/>
+        </w:rPr>
+        <w:t>By(</w:t>
+      </w:r>
+      <w:proofErr w:type="gramEnd"/>
+      <w:r>
+        <w:rPr>
+          <w:lang w:val="en-GB"/>
+        </w:rPr>
+        <w:t xml:space="preserve">) mechanic. Lesson of the day, work in branches. </w:t>
       </w:r>
       <w:r>
         <w:rPr>
@@ -846,6 +1106,7 @@
         <w:t xml:space="preserve"> can be put somewhere else exclusive to running the bot code, since </w:t>
       </w:r>
       <w:proofErr w:type="spellStart"/>
+      <w:proofErr w:type="gramStart"/>
       <w:r>
         <w:rPr>
           <w:lang w:val="en-GB"/>
@@ -853,6 +1114,7 @@
         <w:t>program.Cs</w:t>
       </w:r>
       <w:proofErr w:type="spellEnd"/>
+      <w:proofErr w:type="gramEnd"/>
       <w:r>
         <w:rPr>
           <w:lang w:val="en-GB"/>
@@ -915,11 +1177,19 @@
           <w:lang w:val="en-GB"/>
         </w:rPr>
       </w:pPr>
-      <w:r>
-        <w:rPr>
-          <w:lang w:val="en-GB"/>
-        </w:rPr>
-        <w:t xml:space="preserve">First of all, some model pages did not have the “Main Model” text, which was designed to be found via XP By mechanism. Trying to find a general way to find the first download button on the page, I decided to </w:t>
+      <w:proofErr w:type="gramStart"/>
+      <w:r>
+        <w:rPr>
+          <w:lang w:val="en-GB"/>
+        </w:rPr>
+        <w:t>First of all</w:t>
+      </w:r>
+      <w:proofErr w:type="gramEnd"/>
+      <w:r>
+        <w:rPr>
+          <w:lang w:val="en-GB"/>
+        </w:rPr>
+        <w:t xml:space="preserve">, some model pages did not have the “Main Model” text, which was designed to be found via XP By mechanism. Trying to find a general way to find the first download button on the page, I decided to </w:t>
       </w:r>
       <w:r>
         <w:rPr>
@@ -1002,7 +1272,21 @@
         <w:rPr>
           <w:lang w:val="en-GB"/>
         </w:rPr>
-        <w:t xml:space="preserve"> then we know there are no more download buttons to press and we go back to the main page. </w:t>
+        <w:t xml:space="preserve"> then we know there are no more download buttons to </w:t>
+      </w:r>
+      <w:proofErr w:type="gramStart"/>
+      <w:r>
+        <w:rPr>
+          <w:lang w:val="en-GB"/>
+        </w:rPr>
+        <w:t>press</w:t>
+      </w:r>
+      <w:proofErr w:type="gramEnd"/>
+      <w:r>
+        <w:rPr>
+          <w:lang w:val="en-GB"/>
+        </w:rPr>
+        <w:t xml:space="preserve"> and we go back to the main page. </w:t>
       </w:r>
     </w:p>
     <w:p>
@@ -1177,7 +1461,21 @@
         <w:rPr>
           <w:lang w:val="en-GB"/>
         </w:rPr>
-        <w:t xml:space="preserve"> class is necessary to facility the custom download path of  the </w:t>
+        <w:t xml:space="preserve"> class is necessary to facility the custom download path </w:t>
+      </w:r>
+      <w:proofErr w:type="gramStart"/>
+      <w:r>
+        <w:rPr>
+          <w:lang w:val="en-GB"/>
+        </w:rPr>
+        <w:t>of  the</w:t>
+      </w:r>
+      <w:proofErr w:type="gramEnd"/>
+      <w:r>
+        <w:rPr>
+          <w:lang w:val="en-GB"/>
+        </w:rPr>
+        <w:t xml:space="preserve"> </w:t>
       </w:r>
       <w:proofErr w:type="spellStart"/>
       <w:r>
@@ -1364,7 +1662,49 @@
         <w:rPr>
           <w:lang w:val="en-GB"/>
         </w:rPr>
-        <w:t xml:space="preserve"> objects can’t be reassigned or have troubles with that. Anyway, if I get a similar problem I will have to analyse this further. For now I have pushed to main and I am ready to begin implementation of the Page shifter. </w:t>
+        <w:t xml:space="preserve"> objects can’t be reassigned or have troubles with that. Anyway, if I get a similar </w:t>
+      </w:r>
+      <w:proofErr w:type="gramStart"/>
+      <w:r>
+        <w:rPr>
+          <w:lang w:val="en-GB"/>
+        </w:rPr>
+        <w:t>problem</w:t>
+      </w:r>
+      <w:proofErr w:type="gramEnd"/>
+      <w:r>
+        <w:rPr>
+          <w:lang w:val="en-GB"/>
+        </w:rPr>
+        <w:t xml:space="preserve"> I will have to analyse this further. For </w:t>
+      </w:r>
+      <w:proofErr w:type="gramStart"/>
+      <w:r>
+        <w:rPr>
+          <w:lang w:val="en-GB"/>
+        </w:rPr>
+        <w:t>now</w:t>
+      </w:r>
+      <w:proofErr w:type="gramEnd"/>
+      <w:r>
+        <w:rPr>
+          <w:lang w:val="en-GB"/>
+        </w:rPr>
+        <w:t xml:space="preserve"> I have pushed to </w:t>
+      </w:r>
+      <w:proofErr w:type="gramStart"/>
+      <w:r>
+        <w:rPr>
+          <w:lang w:val="en-GB"/>
+        </w:rPr>
+        <w:t>main</w:t>
+      </w:r>
+      <w:proofErr w:type="gramEnd"/>
+      <w:r>
+        <w:rPr>
+          <w:lang w:val="en-GB"/>
+        </w:rPr>
+        <w:t xml:space="preserve"> and I am ready to begin implementation of the Page shifter. </w:t>
       </w:r>
     </w:p>
     <w:p>
@@ -1407,13 +1747,55 @@
         <w:rPr>
           <w:lang w:val="en-GB"/>
         </w:rPr>
-        <w:t>seems simple enough but can vary greatly from webpage to webpage. Hence we must try to implement some elegant function for the bot</w:t>
-      </w:r>
-      <w:r>
-        <w:rPr>
-          <w:lang w:val="en-GB"/>
-        </w:rPr>
-        <w:t xml:space="preserve"> to find the page shift element and continue until there are no more models left to download. Lets see what fun bugs we can fix before this actually works. </w:t>
+        <w:t xml:space="preserve">seems simple enough but can vary greatly from webpage to webpage. </w:t>
+      </w:r>
+      <w:proofErr w:type="gramStart"/>
+      <w:r>
+        <w:rPr>
+          <w:lang w:val="en-GB"/>
+        </w:rPr>
+        <w:t>Hence</w:t>
+      </w:r>
+      <w:proofErr w:type="gramEnd"/>
+      <w:r>
+        <w:rPr>
+          <w:lang w:val="en-GB"/>
+        </w:rPr>
+        <w:t xml:space="preserve"> we must try to implement some elegant function for the bot</w:t>
+      </w:r>
+      <w:r>
+        <w:rPr>
+          <w:lang w:val="en-GB"/>
+        </w:rPr>
+        <w:t xml:space="preserve"> to find the page shift element and continue until there are no more models left to download. </w:t>
+      </w:r>
+      <w:proofErr w:type="gramStart"/>
+      <w:r>
+        <w:rPr>
+          <w:lang w:val="en-GB"/>
+        </w:rPr>
+        <w:t>Lets</w:t>
+      </w:r>
+      <w:proofErr w:type="gramEnd"/>
+      <w:r>
+        <w:rPr>
+          <w:lang w:val="en-GB"/>
+        </w:rPr>
+        <w:t xml:space="preserve"> see what fun bugs we can fix before this </w:t>
+      </w:r>
+      <w:proofErr w:type="gramStart"/>
+      <w:r>
+        <w:rPr>
+          <w:lang w:val="en-GB"/>
+        </w:rPr>
+        <w:t>actually works</w:t>
+      </w:r>
+      <w:proofErr w:type="gramEnd"/>
+      <w:r>
+        <w:rPr>
+          <w:lang w:val="en-GB"/>
+        </w:rPr>
+        <w:t xml:space="preserve">. </w:t>
       </w:r>
     </w:p>
     <w:p>
@@ -1481,7 +1863,21 @@
         <w:rPr>
           <w:lang w:val="en-GB"/>
         </w:rPr>
-        <w:t xml:space="preserve"> works now. It ended up being a while loop which checks if a “next” button element is present on the page then clicking it. I also had to make a abstracted version of the </w:t>
+        <w:t xml:space="preserve"> works now. It ended up being a while loop which checks if a “next” button element is present on the page then clicking it. I also had to make </w:t>
+      </w:r>
+      <w:proofErr w:type="gramStart"/>
+      <w:r>
+        <w:rPr>
+          <w:lang w:val="en-GB"/>
+        </w:rPr>
+        <w:t>a</w:t>
+      </w:r>
+      <w:proofErr w:type="gramEnd"/>
+      <w:r>
+        <w:rPr>
+          <w:lang w:val="en-GB"/>
+        </w:rPr>
+        <w:t xml:space="preserve"> abstracted version of the </w:t>
       </w:r>
       <w:proofErr w:type="spellStart"/>
       <w:r>
@@ -1495,7 +1891,49 @@
         <w:rPr>
           <w:lang w:val="en-GB"/>
         </w:rPr>
-        <w:t xml:space="preserve"> Click() function, in order to check for stale data when the bot clicks a button. It seems to work, so I think the next step is to make sure that we can download all elements on the page. I will have to figure out the total amount. Since we have 25 sets on 59 pages we have a total of 1475 clicks on individual sets. We could start with a simple check to see if a counter reaches this number once we have downloaded everything. Question is if this assumption is correct, it will be the next step </w:t>
+        <w:t xml:space="preserve"> </w:t>
+      </w:r>
+      <w:proofErr w:type="gramStart"/>
+      <w:r>
+        <w:rPr>
+          <w:lang w:val="en-GB"/>
+        </w:rPr>
+        <w:t>Click(</w:t>
+      </w:r>
+      <w:proofErr w:type="gramEnd"/>
+      <w:r>
+        <w:rPr>
+          <w:lang w:val="en-GB"/>
+        </w:rPr>
+        <w:t xml:space="preserve">) function, </w:t>
+      </w:r>
+      <w:proofErr w:type="gramStart"/>
+      <w:r>
+        <w:rPr>
+          <w:lang w:val="en-GB"/>
+        </w:rPr>
+        <w:t>in order to</w:t>
+      </w:r>
+      <w:proofErr w:type="gramEnd"/>
+      <w:r>
+        <w:rPr>
+          <w:lang w:val="en-GB"/>
+        </w:rPr>
+        <w:t xml:space="preserve"> check for stale data when the bot clicks a button. It seems to work, so I think the next step is to make sure that we can download all elements on the page. I will have to figure out the total amount. Since we have 25 sets on 59 </w:t>
+      </w:r>
+      <w:proofErr w:type="gramStart"/>
+      <w:r>
+        <w:rPr>
+          <w:lang w:val="en-GB"/>
+        </w:rPr>
+        <w:t>pages</w:t>
+      </w:r>
+      <w:proofErr w:type="gramEnd"/>
+      <w:r>
+        <w:rPr>
+          <w:lang w:val="en-GB"/>
+        </w:rPr>
+        <w:t xml:space="preserve"> we have a total of 1475 clicks on individual sets. We could start with a simple check to see if a counter reaches this number once we have downloaded everything. Question is if this assumption is correct, it will be the next step </w:t>
       </w:r>
       <w:proofErr w:type="spellStart"/>
       <w:r>
@@ -1511,27 +1949,48 @@
         </w:rPr>
         <w:t xml:space="preserve">. </w:t>
       </w:r>
-    </w:p>
-    <w:p>
-      <w:pPr>
-        <w:rPr>
-          <w:lang w:val="en-GB"/>
-        </w:rPr>
-      </w:pPr>
-    </w:p>
-    <w:p>
-      <w:pPr>
-        <w:rPr>
-          <w:lang w:val="en-GB"/>
-        </w:rPr>
-      </w:pPr>
-      <w:r>
-        <w:rPr>
-          <w:lang w:val="en-GB"/>
-        </w:rPr>
-        <w:t xml:space="preserve">Since the next LEGO page it </w:t>
-      </w:r>
-      <w:proofErr w:type="spellStart"/>
+      <w:r>
+        <w:rPr>
+          <w:lang w:val="en-GB"/>
+        </w:rPr>
+        <w:t xml:space="preserve">(correction the last page only had 15 elements, so it became 25 elements pr page * 58 pages + 15 elements on last page = 1465 clicks) </w:t>
+      </w:r>
+    </w:p>
+    <w:p>
+      <w:pPr>
+        <w:rPr>
+          <w:lang w:val="en-GB"/>
+        </w:rPr>
+      </w:pPr>
+    </w:p>
+    <w:p>
+      <w:pPr>
+        <w:rPr>
+          <w:lang w:val="en-GB"/>
+        </w:rPr>
+      </w:pPr>
+      <w:r>
+        <w:rPr>
+          <w:lang w:val="en-GB"/>
+        </w:rPr>
+        <w:t xml:space="preserve">Since the next LEGO </w:t>
+      </w:r>
+      <w:proofErr w:type="gramStart"/>
+      <w:r>
+        <w:rPr>
+          <w:lang w:val="en-GB"/>
+        </w:rPr>
+        <w:t>page</w:t>
+      </w:r>
+      <w:proofErr w:type="gramEnd"/>
+      <w:r>
+        <w:rPr>
+          <w:lang w:val="en-GB"/>
+        </w:rPr>
+        <w:t xml:space="preserve"> it </w:t>
+      </w:r>
+      <w:proofErr w:type="spellStart"/>
+      <w:proofErr w:type="gramStart"/>
       <w:r>
         <w:rPr>
           <w:lang w:val="en-GB"/>
@@ -1539,6 +1998,7 @@
         <w:t>quiet</w:t>
       </w:r>
       <w:proofErr w:type="spellEnd"/>
+      <w:proofErr w:type="gramEnd"/>
       <w:r>
         <w:rPr>
           <w:lang w:val="en-GB"/>
@@ -1571,7 +2031,21 @@
         <w:rPr>
           <w:lang w:val="en-GB"/>
         </w:rPr>
-        <w:t xml:space="preserve"> elements. It seemed to specific and the bot should work </w:t>
+        <w:t xml:space="preserve"> elements. It seemed </w:t>
+      </w:r>
+      <w:proofErr w:type="gramStart"/>
+      <w:r>
+        <w:rPr>
+          <w:lang w:val="en-GB"/>
+        </w:rPr>
+        <w:t>to</w:t>
+      </w:r>
+      <w:proofErr w:type="gramEnd"/>
+      <w:r>
+        <w:rPr>
+          <w:lang w:val="en-GB"/>
+        </w:rPr>
+        <w:t xml:space="preserve"> specific and the bot should work </w:t>
       </w:r>
       <w:proofErr w:type="spellStart"/>
       <w:r>
@@ -1719,6 +2193,924 @@
           <w:lang w:val="en-GB"/>
         </w:rPr>
       </w:pPr>
+      <w:r>
+        <w:rPr>
+          <w:lang w:val="en-GB"/>
+        </w:rPr>
+        <w:t>Having run into several “side quests” while trying to understand and implement tests in the project, I ended up running out on several tangents before finally... being ready to begin implementing testing. I will detail my challenges and tangents here but know that the phase on trying to implement testing have just begun.</w:t>
+      </w:r>
+      <w:r>
+        <w:rPr>
+          <w:lang w:val="en-GB"/>
+        </w:rPr>
+        <w:br/>
+      </w:r>
+    </w:p>
+    <w:p>
+      <w:pPr>
+        <w:pStyle w:val="Overskrift3"/>
+        <w:rPr>
+          <w:lang w:val="en-GB"/>
+        </w:rPr>
+      </w:pPr>
+      <w:r>
+        <w:rPr>
+          <w:lang w:val="en-GB"/>
+        </w:rPr>
+        <w:t xml:space="preserve">Getting a testing framework </w:t>
+      </w:r>
+      <w:proofErr w:type="gramStart"/>
+      <w:r>
+        <w:rPr>
+          <w:lang w:val="en-GB"/>
+        </w:rPr>
+        <w:t xml:space="preserve">running </w:t>
+      </w:r>
+      <w:r>
+        <w:rPr>
+          <w:lang w:val="en-GB"/>
+        </w:rPr>
+        <w:t>:</w:t>
+      </w:r>
+      <w:proofErr w:type="gramEnd"/>
+      <w:r>
+        <w:rPr>
+          <w:lang w:val="en-GB"/>
+        </w:rPr>
+        <w:t xml:space="preserve"> </w:t>
+      </w:r>
+    </w:p>
+    <w:p>
+      <w:pPr>
+        <w:rPr>
+          <w:lang w:val="en-GB"/>
+        </w:rPr>
+      </w:pPr>
+      <w:proofErr w:type="gramStart"/>
+      <w:r>
+        <w:rPr>
+          <w:lang w:val="en-GB"/>
+        </w:rPr>
+        <w:t>First of all</w:t>
+      </w:r>
+      <w:proofErr w:type="gramEnd"/>
+      <w:r>
+        <w:rPr>
+          <w:lang w:val="en-GB"/>
+        </w:rPr>
+        <w:t xml:space="preserve">, I needed to understand and get working a testing framework for c#. I decided on </w:t>
+      </w:r>
+      <w:proofErr w:type="spellStart"/>
+      <w:r>
+        <w:rPr>
+          <w:lang w:val="en-GB"/>
+        </w:rPr>
+        <w:t>Xunit</w:t>
+      </w:r>
+      <w:proofErr w:type="spellEnd"/>
+      <w:r>
+        <w:rPr>
+          <w:lang w:val="en-GB"/>
+        </w:rPr>
+        <w:t xml:space="preserve">, since it seemed simple enough to get working. After some hours of </w:t>
+      </w:r>
+      <w:proofErr w:type="gramStart"/>
+      <w:r>
+        <w:rPr>
+          <w:lang w:val="en-GB"/>
+        </w:rPr>
+        <w:t>trying</w:t>
+      </w:r>
+      <w:proofErr w:type="gramEnd"/>
+      <w:r>
+        <w:rPr>
+          <w:lang w:val="en-GB"/>
+        </w:rPr>
+        <w:t xml:space="preserve"> I understood that you need to separate your tests and code base into a “code project” and a “test project”, which then are to be run with separate .</w:t>
+      </w:r>
+      <w:proofErr w:type="spellStart"/>
+      <w:r>
+        <w:rPr>
+          <w:lang w:val="en-GB"/>
+        </w:rPr>
+        <w:t>sln</w:t>
+      </w:r>
+      <w:proofErr w:type="spellEnd"/>
+      <w:r>
+        <w:rPr>
+          <w:lang w:val="en-GB"/>
+        </w:rPr>
+        <w:t xml:space="preserve"> files. These .</w:t>
+      </w:r>
+      <w:proofErr w:type="spellStart"/>
+      <w:r>
+        <w:rPr>
+          <w:lang w:val="en-GB"/>
+        </w:rPr>
+        <w:t>sln</w:t>
+      </w:r>
+      <w:proofErr w:type="spellEnd"/>
+      <w:r>
+        <w:rPr>
+          <w:lang w:val="en-GB"/>
+        </w:rPr>
+        <w:t xml:space="preserve"> (solution) files are I guess pointers to certain .</w:t>
+      </w:r>
+      <w:proofErr w:type="spellStart"/>
+      <w:r>
+        <w:rPr>
+          <w:lang w:val="en-GB"/>
+        </w:rPr>
+        <w:t>dll</w:t>
+      </w:r>
+      <w:proofErr w:type="spellEnd"/>
+      <w:r>
+        <w:rPr>
+          <w:lang w:val="en-GB"/>
+        </w:rPr>
+        <w:t xml:space="preserve"> files, telling the program what to namespace code to use run after a build. I learned that one could make a parent .</w:t>
+      </w:r>
+      <w:proofErr w:type="spellStart"/>
+      <w:r>
+        <w:rPr>
+          <w:lang w:val="en-GB"/>
+        </w:rPr>
+        <w:t>sln</w:t>
+      </w:r>
+      <w:proofErr w:type="spellEnd"/>
+      <w:r>
+        <w:rPr>
+          <w:lang w:val="en-GB"/>
+        </w:rPr>
+        <w:t xml:space="preserve"> file in the project parent folder via the terminal and then include the different child .</w:t>
+      </w:r>
+      <w:proofErr w:type="spellStart"/>
+      <w:r>
+        <w:rPr>
+          <w:lang w:val="en-GB"/>
+        </w:rPr>
+        <w:t>sln</w:t>
+      </w:r>
+      <w:proofErr w:type="spellEnd"/>
+      <w:r>
+        <w:rPr>
+          <w:lang w:val="en-GB"/>
+        </w:rPr>
+        <w:t xml:space="preserve"> files to be able to code, </w:t>
+      </w:r>
+      <w:proofErr w:type="spellStart"/>
+      <w:r>
+        <w:rPr>
+          <w:lang w:val="en-GB"/>
+        </w:rPr>
+        <w:t>bu</w:t>
+      </w:r>
+      <w:r>
+        <w:rPr>
+          <w:lang w:val="en-GB"/>
+        </w:rPr>
+        <w:t>ild</w:t>
+      </w:r>
+      <w:r>
+        <w:rPr>
+          <w:lang w:val="en-GB"/>
+        </w:rPr>
+        <w:t>d</w:t>
+      </w:r>
+      <w:proofErr w:type="spellEnd"/>
+      <w:r>
+        <w:rPr>
+          <w:lang w:val="en-GB"/>
+        </w:rPr>
+        <w:t xml:space="preserve"> and run both project from the parent folder. </w:t>
+      </w:r>
+    </w:p>
+    <w:p>
+      <w:pPr>
+        <w:pStyle w:val="Overskrift3"/>
+        <w:rPr>
+          <w:lang w:val="en-GB"/>
+        </w:rPr>
+      </w:pPr>
+      <w:proofErr w:type="gramStart"/>
+      <w:r>
+        <w:rPr>
+          <w:lang w:val="en-GB"/>
+        </w:rPr>
+        <w:t>.</w:t>
+      </w:r>
+      <w:proofErr w:type="spellStart"/>
+      <w:r>
+        <w:rPr>
+          <w:lang w:val="en-GB"/>
+        </w:rPr>
+        <w:t>vscode</w:t>
+      </w:r>
+      <w:proofErr w:type="spellEnd"/>
+      <w:proofErr w:type="gramEnd"/>
+      <w:r>
+        <w:rPr>
+          <w:lang w:val="en-GB"/>
+        </w:rPr>
+        <w:t xml:space="preserve"> folder</w:t>
+      </w:r>
+    </w:p>
+    <w:p>
+      <w:pPr>
+        <w:rPr>
+          <w:lang w:val="en-GB"/>
+        </w:rPr>
+      </w:pPr>
+      <w:proofErr w:type="gramStart"/>
+      <w:r>
+        <w:rPr>
+          <w:lang w:val="en-GB"/>
+        </w:rPr>
+        <w:t>Additionally</w:t>
+      </w:r>
+      <w:proofErr w:type="gramEnd"/>
+      <w:r>
+        <w:rPr>
+          <w:lang w:val="en-GB"/>
+        </w:rPr>
+        <w:t xml:space="preserve"> I also learned </w:t>
+      </w:r>
+      <w:proofErr w:type="gramStart"/>
+      <w:r>
+        <w:rPr>
+          <w:lang w:val="en-GB"/>
+        </w:rPr>
+        <w:t>that .</w:t>
+      </w:r>
+      <w:proofErr w:type="spellStart"/>
+      <w:r>
+        <w:rPr>
+          <w:lang w:val="en-GB"/>
+        </w:rPr>
+        <w:t>vscode</w:t>
+      </w:r>
+      <w:proofErr w:type="spellEnd"/>
+      <w:proofErr w:type="gramEnd"/>
+      <w:r>
+        <w:rPr>
+          <w:lang w:val="en-GB"/>
+        </w:rPr>
+        <w:t xml:space="preserve"> folder with </w:t>
+      </w:r>
+      <w:proofErr w:type="spellStart"/>
+      <w:proofErr w:type="gramStart"/>
+      <w:r>
+        <w:rPr>
+          <w:lang w:val="en-GB"/>
+        </w:rPr>
+        <w:t>launch.json</w:t>
+      </w:r>
+      <w:proofErr w:type="spellEnd"/>
+      <w:proofErr w:type="gramEnd"/>
+      <w:r>
+        <w:rPr>
+          <w:lang w:val="en-GB"/>
+        </w:rPr>
+        <w:t xml:space="preserve">, </w:t>
+      </w:r>
+      <w:proofErr w:type="spellStart"/>
+      <w:proofErr w:type="gramStart"/>
+      <w:r>
+        <w:rPr>
+          <w:lang w:val="en-GB"/>
+        </w:rPr>
+        <w:t>settings.json</w:t>
+      </w:r>
+      <w:proofErr w:type="spellEnd"/>
+      <w:proofErr w:type="gramEnd"/>
+      <w:r>
+        <w:rPr>
+          <w:lang w:val="en-GB"/>
+        </w:rPr>
+        <w:t xml:space="preserve"> and </w:t>
+      </w:r>
+      <w:proofErr w:type="spellStart"/>
+      <w:proofErr w:type="gramStart"/>
+      <w:r>
+        <w:rPr>
+          <w:lang w:val="en-GB"/>
+        </w:rPr>
+        <w:t>tasks.json</w:t>
+      </w:r>
+      <w:proofErr w:type="spellEnd"/>
+      <w:proofErr w:type="gramEnd"/>
+      <w:r>
+        <w:rPr>
+          <w:lang w:val="en-GB"/>
+        </w:rPr>
+        <w:t xml:space="preserve"> were extremely important. </w:t>
+      </w:r>
+    </w:p>
+    <w:p>
+      <w:pPr>
+        <w:rPr>
+          <w:lang w:val="en-GB"/>
+        </w:rPr>
+      </w:pPr>
+      <w:proofErr w:type="spellStart"/>
+      <w:r>
+        <w:rPr>
+          <w:lang w:val="en-GB"/>
+        </w:rPr>
+        <w:t>Launch.json</w:t>
+      </w:r>
+      <w:proofErr w:type="spellEnd"/>
+      <w:r>
+        <w:rPr>
+          <w:lang w:val="en-GB"/>
+        </w:rPr>
+        <w:t xml:space="preserve"> defines the configuration of </w:t>
+      </w:r>
+      <w:r>
+        <w:rPr>
+          <w:lang w:val="en-GB"/>
+        </w:rPr>
+        <w:t>the debugger for the project and must point to the .</w:t>
+      </w:r>
+      <w:proofErr w:type="spellStart"/>
+      <w:r>
+        <w:rPr>
+          <w:lang w:val="en-GB"/>
+        </w:rPr>
+        <w:t>dll</w:t>
+      </w:r>
+      <w:proofErr w:type="spellEnd"/>
+      <w:r>
+        <w:rPr>
+          <w:lang w:val="en-GB"/>
+        </w:rPr>
+        <w:t xml:space="preserve"> files of the desired project, for when you want to debug. For testing, I could not get a </w:t>
+      </w:r>
+      <w:proofErr w:type="gramStart"/>
+      <w:r>
+        <w:rPr>
+          <w:lang w:val="en-GB"/>
+        </w:rPr>
+        <w:t>custom .launch</w:t>
+      </w:r>
+      <w:proofErr w:type="gramEnd"/>
+      <w:r>
+        <w:rPr>
+          <w:lang w:val="en-GB"/>
+        </w:rPr>
+        <w:t xml:space="preserve"> config to work for debugging, but </w:t>
+      </w:r>
+      <w:proofErr w:type="spellStart"/>
+      <w:r>
+        <w:rPr>
+          <w:lang w:val="en-GB"/>
+        </w:rPr>
+        <w:t>Xunits</w:t>
+      </w:r>
+      <w:proofErr w:type="spellEnd"/>
+      <w:r>
+        <w:rPr>
+          <w:lang w:val="en-GB"/>
+        </w:rPr>
+        <w:t xml:space="preserve"> own “test explorer” worked fine and seemed to be a good out of the box solution. </w:t>
+      </w:r>
+    </w:p>
+    <w:p>
+      <w:pPr>
+        <w:rPr>
+          <w:lang w:val="en-GB"/>
+        </w:rPr>
+      </w:pPr>
+      <w:proofErr w:type="spellStart"/>
+      <w:r>
+        <w:rPr>
+          <w:lang w:val="en-GB"/>
+        </w:rPr>
+        <w:t>Settings.json</w:t>
+      </w:r>
+      <w:proofErr w:type="spellEnd"/>
+      <w:r>
+        <w:rPr>
+          <w:lang w:val="en-GB"/>
+        </w:rPr>
+        <w:t xml:space="preserve"> I simply had to define the default solution file to load for the project, that being </w:t>
+      </w:r>
+      <w:r>
+        <w:rPr>
+          <w:lang w:val="en-GB"/>
+        </w:rPr>
+        <w:t>"LEGO_Brickster_AI.sln"</w:t>
+      </w:r>
+      <w:r>
+        <w:rPr>
+          <w:lang w:val="en-GB"/>
+        </w:rPr>
+        <w:t>. That .</w:t>
+      </w:r>
+      <w:proofErr w:type="spellStart"/>
+      <w:r>
+        <w:rPr>
+          <w:lang w:val="en-GB"/>
+        </w:rPr>
+        <w:t>sln</w:t>
+      </w:r>
+      <w:proofErr w:type="spellEnd"/>
+      <w:r>
+        <w:rPr>
+          <w:lang w:val="en-GB"/>
+        </w:rPr>
+        <w:t xml:space="preserve"> then references the project.sln and tests.sln which have </w:t>
+      </w:r>
+      <w:proofErr w:type="gramStart"/>
+      <w:r>
+        <w:rPr>
+          <w:lang w:val="en-GB"/>
+        </w:rPr>
+        <w:t>there</w:t>
+      </w:r>
+      <w:proofErr w:type="gramEnd"/>
+      <w:r>
+        <w:rPr>
+          <w:lang w:val="en-GB"/>
+        </w:rPr>
+        <w:t xml:space="preserve"> own packages installed for the project and testing respectively, allowing me to work on both projects from the parent folder. </w:t>
+      </w:r>
+      <w:r>
+        <w:rPr>
+          <w:lang w:val="en-GB"/>
+        </w:rPr>
+        <w:br/>
+      </w:r>
+      <w:r>
+        <w:rPr>
+          <w:lang w:val="en-GB"/>
+        </w:rPr>
+        <w:br/>
+        <w:t xml:space="preserve"> </w:t>
+      </w:r>
+      <w:r>
+        <w:rPr>
+          <w:lang w:val="en-GB"/>
+        </w:rPr>
+        <w:t xml:space="preserve">The </w:t>
+      </w:r>
+      <w:proofErr w:type="spellStart"/>
+      <w:r>
+        <w:rPr>
+          <w:lang w:val="en-GB"/>
+        </w:rPr>
+        <w:t>tasks.json</w:t>
+      </w:r>
+      <w:proofErr w:type="spellEnd"/>
+      <w:r>
+        <w:rPr>
+          <w:lang w:val="en-GB"/>
+        </w:rPr>
+        <w:t xml:space="preserve"> file defines automated tasks that can run before other operations. When debugging starts, VS Code checks the </w:t>
+      </w:r>
+      <w:proofErr w:type="spellStart"/>
+      <w:r>
+        <w:rPr>
+          <w:lang w:val="en-GB"/>
+        </w:rPr>
+        <w:t>preLaunchTask</w:t>
+      </w:r>
+      <w:proofErr w:type="spellEnd"/>
+      <w:r>
+        <w:rPr>
+          <w:lang w:val="en-GB"/>
+        </w:rPr>
+        <w:t xml:space="preserve"> value in </w:t>
+      </w:r>
+      <w:proofErr w:type="spellStart"/>
+      <w:proofErr w:type="gramStart"/>
+      <w:r>
+        <w:rPr>
+          <w:lang w:val="en-GB"/>
+        </w:rPr>
+        <w:t>launch.json</w:t>
+      </w:r>
+      <w:proofErr w:type="spellEnd"/>
+      <w:proofErr w:type="gramEnd"/>
+      <w:r>
+        <w:rPr>
+          <w:lang w:val="en-GB"/>
+        </w:rPr>
+        <w:t xml:space="preserve"> and finds the matching task by its label in </w:t>
+      </w:r>
+      <w:proofErr w:type="spellStart"/>
+      <w:proofErr w:type="gramStart"/>
+      <w:r>
+        <w:rPr>
+          <w:lang w:val="en-GB"/>
+        </w:rPr>
+        <w:t>tasks.json</w:t>
+      </w:r>
+      <w:proofErr w:type="spellEnd"/>
+      <w:proofErr w:type="gramEnd"/>
+      <w:r>
+        <w:rPr>
+          <w:lang w:val="en-GB"/>
+        </w:rPr>
+        <w:t>. This matched task (e.g., "dotnet: build") then executes its command (dotnet build) to build the project before the debugger attaches.</w:t>
+      </w:r>
+    </w:p>
+    <w:p>
+      <w:pPr>
+        <w:rPr>
+          <w:lang w:val="en-GB"/>
+        </w:rPr>
+      </w:pPr>
+    </w:p>
+    <w:p>
+      <w:pPr>
+        <w:rPr>
+          <w:lang w:val="en-GB"/>
+        </w:rPr>
+      </w:pPr>
+    </w:p>
+    <w:p>
+      <w:pPr>
+        <w:rPr>
+          <w:lang w:val="en-GB"/>
+        </w:rPr>
+      </w:pPr>
+    </w:p>
+    <w:p>
+      <w:pPr>
+        <w:rPr>
+          <w:lang w:val="en-GB"/>
+        </w:rPr>
+      </w:pPr>
+    </w:p>
+    <w:p>
+      <w:pPr>
+        <w:pStyle w:val="Overskrift3"/>
+        <w:rPr>
+          <w:lang w:val="en-GB"/>
+        </w:rPr>
+      </w:pPr>
+      <w:r>
+        <w:rPr>
+          <w:lang w:val="en-GB"/>
+        </w:rPr>
+        <w:lastRenderedPageBreak/>
+        <w:t xml:space="preserve">Finding bugs in program while trying to get tests working. </w:t>
+      </w:r>
+    </w:p>
+    <w:p>
+      <w:pPr>
+        <w:rPr>
+          <w:lang w:val="en-GB"/>
+        </w:rPr>
+      </w:pPr>
+      <w:r>
+        <w:rPr>
+          <w:lang w:val="en-GB"/>
+        </w:rPr>
+        <w:t>After the testing env seemed to be working and I had some understanding of the .</w:t>
+      </w:r>
+      <w:proofErr w:type="spellStart"/>
+      <w:r>
+        <w:rPr>
+          <w:lang w:val="en-GB"/>
+        </w:rPr>
+        <w:t>sln</w:t>
+      </w:r>
+      <w:proofErr w:type="spellEnd"/>
+      <w:r>
+        <w:rPr>
+          <w:lang w:val="en-GB"/>
+        </w:rPr>
+        <w:t xml:space="preserve"> and project structure, I wanted to test the program via debugging and just running it. </w:t>
+      </w:r>
+      <w:r>
+        <w:rPr>
+          <w:lang w:val="en-GB"/>
+        </w:rPr>
+        <w:t>At first it seemed the program worked as intended, but t</w:t>
+      </w:r>
+      <w:r>
+        <w:rPr>
+          <w:lang w:val="en-GB"/>
+        </w:rPr>
+        <w:t>urns out, that the results I was getting were different depending on whether I was debugging or not</w:t>
+      </w:r>
+      <w:r>
+        <w:rPr>
+          <w:lang w:val="en-GB"/>
+        </w:rPr>
+        <w:t xml:space="preserve">. When I was debugging the program would stop at certain points allowing for certain website elements load before progressing. This however was not the case when simply running the programming, leading to cases where certain elements were not loaded before trying to click them. </w:t>
+      </w:r>
+      <w:r>
+        <w:rPr>
+          <w:lang w:val="en-GB"/>
+        </w:rPr>
+        <w:t xml:space="preserve">After understanding the issue via </w:t>
+      </w:r>
+      <w:proofErr w:type="spellStart"/>
+      <w:r>
+        <w:rPr>
+          <w:lang w:val="en-GB"/>
+        </w:rPr>
+        <w:t>gpt</w:t>
+      </w:r>
+      <w:proofErr w:type="spellEnd"/>
+      <w:r>
+        <w:rPr>
+          <w:lang w:val="en-GB"/>
+        </w:rPr>
+        <w:t xml:space="preserve">, I decided to use its simple hack solution of just </w:t>
+      </w:r>
+      <w:proofErr w:type="spellStart"/>
+      <w:proofErr w:type="gramStart"/>
+      <w:r>
+        <w:rPr>
+          <w:lang w:val="en-GB"/>
+        </w:rPr>
+        <w:t>thread.wait</w:t>
+      </w:r>
+      <w:proofErr w:type="spellEnd"/>
+      <w:proofErr w:type="gramEnd"/>
+      <w:r>
+        <w:rPr>
+          <w:lang w:val="en-GB"/>
+        </w:rPr>
+        <w:t xml:space="preserve">(500) for now, as a hack solution. A better solution with perhaps </w:t>
+      </w:r>
+      <w:proofErr w:type="spellStart"/>
+      <w:r>
+        <w:rPr>
+          <w:lang w:val="en-GB"/>
+        </w:rPr>
+        <w:t>Bot.waituntilExsist</w:t>
+      </w:r>
+      <w:proofErr w:type="spellEnd"/>
+      <w:r>
+        <w:rPr>
+          <w:lang w:val="en-GB"/>
+        </w:rPr>
+        <w:t xml:space="preserve">() should be better, but that must wait for now.  </w:t>
+      </w:r>
+      <w:proofErr w:type="gramStart"/>
+      <w:r>
+        <w:rPr>
+          <w:highlight w:val="yellow"/>
+          <w:lang w:val="en-GB"/>
+        </w:rPr>
+        <w:t>( TO</w:t>
+      </w:r>
+      <w:proofErr w:type="gramEnd"/>
+      <w:r>
+        <w:rPr>
+          <w:highlight w:val="yellow"/>
+          <w:lang w:val="en-GB"/>
+        </w:rPr>
+        <w:t xml:space="preserve"> BE FIXED)</w:t>
+      </w:r>
+    </w:p>
+    <w:p>
+      <w:pPr>
+        <w:rPr>
+          <w:lang w:val="en-GB"/>
+        </w:rPr>
+      </w:pPr>
+    </w:p>
+    <w:p>
+      <w:pPr>
+        <w:rPr>
+          <w:lang w:val="en-GB"/>
+        </w:rPr>
+      </w:pPr>
+    </w:p>
+    <w:p>
+      <w:pPr>
+        <w:rPr>
+          <w:lang w:val="en-GB"/>
+        </w:rPr>
+      </w:pPr>
+      <w:r>
+        <w:rPr>
+          <w:lang w:val="en-GB"/>
+        </w:rPr>
+        <w:t xml:space="preserve">Now that the program seems to work, I tried to run it but noticed that depending on the page size, its content would also change. This is page responsiveness and turned out to be a problem. When the page was only a certain size, a “next” button would appear to be clicked and load the next page. However, on the full page several numbers would appear. Currently the program only works with the next </w:t>
+      </w:r>
+      <w:proofErr w:type="gramStart"/>
+      <w:r>
+        <w:rPr>
+          <w:lang w:val="en-GB"/>
+        </w:rPr>
+        <w:t>button</w:t>
+      </w:r>
+      <w:proofErr w:type="gramEnd"/>
+      <w:r>
+        <w:rPr>
+          <w:lang w:val="en-GB"/>
+        </w:rPr>
+        <w:t xml:space="preserve"> but the problem is identified and ready to be fixed. </w:t>
+      </w:r>
+      <w:proofErr w:type="gramStart"/>
+      <w:r>
+        <w:rPr>
+          <w:highlight w:val="yellow"/>
+          <w:lang w:val="en-GB"/>
+        </w:rPr>
+        <w:t>( TO</w:t>
+      </w:r>
+      <w:proofErr w:type="gramEnd"/>
+      <w:r>
+        <w:rPr>
+          <w:highlight w:val="yellow"/>
+          <w:lang w:val="en-GB"/>
+        </w:rPr>
+        <w:t xml:space="preserve"> BE FIXED)</w:t>
+      </w:r>
+    </w:p>
+    <w:p>
+      <w:pPr>
+        <w:rPr>
+          <w:lang w:val="en-GB"/>
+        </w:rPr>
+      </w:pPr>
+    </w:p>
+    <w:p>
+      <w:pPr>
+        <w:rPr>
+          <w:lang w:val="en-GB"/>
+        </w:rPr>
+      </w:pPr>
+      <w:proofErr w:type="gramStart"/>
+      <w:r>
+        <w:rPr>
+          <w:lang w:val="en-GB"/>
+        </w:rPr>
+        <w:t>Additionally</w:t>
+      </w:r>
+      <w:proofErr w:type="gramEnd"/>
+      <w:r>
+        <w:rPr>
+          <w:lang w:val="en-GB"/>
+        </w:rPr>
+        <w:t xml:space="preserve"> I would also like to add a side note. The way we have implemented exceptions, while it looks good, have really limited how we can handle certain bot behaviour. Since the </w:t>
+      </w:r>
+      <w:proofErr w:type="spellStart"/>
+      <w:r>
+        <w:rPr>
+          <w:lang w:val="en-GB"/>
+        </w:rPr>
+        <w:t>BotElementExeception</w:t>
+      </w:r>
+      <w:proofErr w:type="spellEnd"/>
+      <w:r>
+        <w:rPr>
+          <w:lang w:val="en-GB"/>
+        </w:rPr>
+        <w:t xml:space="preserve"> catches a </w:t>
+      </w:r>
+      <w:proofErr w:type="spellStart"/>
+      <w:r>
+        <w:rPr>
+          <w:lang w:val="en-GB"/>
+        </w:rPr>
+        <w:t>NoSuchElementException</w:t>
+      </w:r>
+      <w:proofErr w:type="spellEnd"/>
+      <w:r>
+        <w:rPr>
+          <w:lang w:val="en-GB"/>
+        </w:rPr>
+        <w:t xml:space="preserve">, and while we might be continuing the program, we get a ton of exception messages while running the program. Maybe a custom exception and error logger with a rework of how exception messages are thrown would be a good idea </w:t>
+      </w:r>
+      <w:proofErr w:type="gramStart"/>
+      <w:r>
+        <w:rPr>
+          <w:highlight w:val="yellow"/>
+          <w:lang w:val="en-GB"/>
+        </w:rPr>
+        <w:t>( TO</w:t>
+      </w:r>
+      <w:proofErr w:type="gramEnd"/>
+      <w:r>
+        <w:rPr>
+          <w:highlight w:val="yellow"/>
+          <w:lang w:val="en-GB"/>
+        </w:rPr>
+        <w:t xml:space="preserve"> BE FIXED)</w:t>
+      </w:r>
+    </w:p>
+    <w:p>
+      <w:pPr>
+        <w:rPr>
+          <w:lang w:val="en-GB"/>
+        </w:rPr>
+      </w:pPr>
+    </w:p>
+    <w:p>
+      <w:pPr>
+        <w:rPr>
+          <w:lang w:val="en-GB"/>
+        </w:rPr>
+      </w:pPr>
+    </w:p>
+    <w:p>
+      <w:pPr>
+        <w:rPr>
+          <w:lang w:val="en-GB"/>
+        </w:rPr>
+      </w:pPr>
+      <w:r>
+        <w:rPr>
+          <w:lang w:val="en-GB"/>
+        </w:rPr>
+        <w:t xml:space="preserve">After this I ran into a final issue, which was new. I found that certain download buttons on LEGO set pages would lead to a </w:t>
+      </w:r>
+      <w:proofErr w:type="gramStart"/>
+      <w:r>
+        <w:rPr>
+          <w:lang w:val="en-GB"/>
+        </w:rPr>
+        <w:t>404 page</w:t>
+      </w:r>
+      <w:proofErr w:type="gramEnd"/>
+      <w:r>
+        <w:rPr>
+          <w:lang w:val="en-GB"/>
+        </w:rPr>
+        <w:t xml:space="preserve"> Error. I guess some </w:t>
+      </w:r>
+      <w:proofErr w:type="gramStart"/>
+      <w:r>
+        <w:rPr>
+          <w:lang w:val="en-GB"/>
+        </w:rPr>
+        <w:t>model</w:t>
+      </w:r>
+      <w:proofErr w:type="gramEnd"/>
+      <w:r>
+        <w:rPr>
+          <w:lang w:val="en-GB"/>
+        </w:rPr>
+        <w:t xml:space="preserve"> have not had their actual model data uploaded or have been removed as some points. Nevertheless, I have created a simple case to handle if ever see such a page. Its </w:t>
+      </w:r>
+      <w:r>
+        <w:rPr>
+          <w:lang w:val="en-GB"/>
+        </w:rPr>
+        <w:t>rudimentary</w:t>
+      </w:r>
+      <w:r>
+        <w:rPr>
+          <w:lang w:val="en-GB"/>
+        </w:rPr>
+        <w:t xml:space="preserve"> for now, but still needs to be tested, since the set which I first saw this issue on was near the end of the total page count (around set 1300). A designated test for exactly this would be good </w:t>
+      </w:r>
+      <w:proofErr w:type="gramStart"/>
+      <w:r>
+        <w:rPr>
+          <w:highlight w:val="yellow"/>
+          <w:lang w:val="en-GB"/>
+        </w:rPr>
+        <w:t>( TO</w:t>
+      </w:r>
+      <w:proofErr w:type="gramEnd"/>
+      <w:r>
+        <w:rPr>
+          <w:highlight w:val="yellow"/>
+          <w:lang w:val="en-GB"/>
+        </w:rPr>
+        <w:t xml:space="preserve"> BE FIXED)</w:t>
+      </w:r>
+      <w:r>
+        <w:rPr>
+          <w:lang w:val="en-GB"/>
+        </w:rPr>
+        <w:br/>
+      </w:r>
+      <w:r>
+        <w:rPr>
+          <w:lang w:val="en-GB"/>
+        </w:rPr>
+        <w:br/>
+      </w:r>
+      <w:r>
+        <w:rPr>
+          <w:lang w:val="en-GB"/>
+        </w:rPr>
+        <w:br/>
+      </w:r>
+      <w:r>
+        <w:rPr>
+          <w:lang w:val="en-GB"/>
+        </w:rPr>
+        <w:br/>
+      </w:r>
+    </w:p>
+    <w:p>
+      <w:pPr>
+        <w:rPr>
+          <w:lang w:val="en-GB"/>
+        </w:rPr>
+      </w:pPr>
     </w:p>
     <w:p>
       <w:pPr>
@@ -1727,6 +3119,357 @@
           <w:lang w:val="en-GB"/>
         </w:rPr>
       </w:pPr>
+      <w:r>
+        <w:rPr>
+          <w:lang w:val="en-GB"/>
+        </w:rPr>
+        <w:lastRenderedPageBreak/>
+        <w:t xml:space="preserve">Writing a Tests list </w:t>
+      </w:r>
+    </w:p>
+    <w:p>
+      <w:pPr>
+        <w:rPr>
+          <w:lang w:val="en-GB"/>
+        </w:rPr>
+      </w:pPr>
+      <w:r>
+        <w:rPr>
+          <w:lang w:val="en-GB"/>
+        </w:rPr>
+        <w:t xml:space="preserve">As detailed </w:t>
+      </w:r>
+      <w:r>
+        <w:rPr>
+          <w:lang w:val="en-GB"/>
+        </w:rPr>
+        <w:t xml:space="preserve">in git </w:t>
+      </w:r>
+      <w:r>
+        <w:rPr>
+          <w:lang w:val="en-GB"/>
+        </w:rPr>
+        <w:t xml:space="preserve">commit </w:t>
+      </w:r>
+      <w:r>
+        <w:rPr>
+          <w:b/>
+          <w:bCs/>
+          <w:lang w:val="en-GB"/>
+        </w:rPr>
+        <w:t>7</w:t>
+      </w:r>
+      <w:r>
+        <w:rPr>
+          <w:i/>
+          <w:iCs/>
+          <w:lang w:val="en-GB"/>
+        </w:rPr>
+        <w:t>a47bf7c3a776e7a731d3e0bfb43fbe9d2184673</w:t>
+      </w:r>
+      <w:r>
+        <w:rPr>
+          <w:i/>
+          <w:iCs/>
+          <w:lang w:val="en-GB"/>
+        </w:rPr>
+        <w:t xml:space="preserve">, </w:t>
+      </w:r>
+      <w:r>
+        <w:rPr>
+          <w:lang w:val="en-GB"/>
+        </w:rPr>
+        <w:t xml:space="preserve">testing may not commence before I have made an </w:t>
+      </w:r>
+      <w:r>
+        <w:rPr>
+          <w:lang w:val="en-GB"/>
+        </w:rPr>
+        <w:t>extensive</w:t>
+      </w:r>
+      <w:r>
+        <w:rPr>
+          <w:lang w:val="en-GB"/>
+        </w:rPr>
+        <w:t xml:space="preserve"> list of all the functionality we need to test, as well as additional functionality for the </w:t>
+      </w:r>
+      <w:r>
+        <w:rPr>
+          <w:lang w:val="en-GB"/>
+        </w:rPr>
+        <w:t>B</w:t>
+      </w:r>
+      <w:r>
+        <w:rPr>
+          <w:lang w:val="en-GB"/>
+        </w:rPr>
+        <w:t xml:space="preserve">ot class which can </w:t>
+      </w:r>
+      <w:r>
+        <w:rPr>
+          <w:lang w:val="en-GB"/>
+        </w:rPr>
+        <w:t xml:space="preserve">add some helper </w:t>
+      </w:r>
+      <w:r>
+        <w:rPr>
+          <w:lang w:val="en-GB"/>
+        </w:rPr>
+        <w:t xml:space="preserve">functionality. Here I specifically talk about functions that can allow the program to remember where it stopped and continue from that point if a certain argument of parameter is given, like wise also start from a certain point on the website instead of from the beginning of the website. Much more to be detailed especially for testing but </w:t>
+      </w:r>
+      <w:r>
+        <w:rPr>
+          <w:lang w:val="en-GB"/>
+        </w:rPr>
+        <w:t>I’m</w:t>
+      </w:r>
+      <w:r>
+        <w:rPr>
+          <w:lang w:val="en-GB"/>
+        </w:rPr>
+        <w:t xml:space="preserve"> ready to begin this </w:t>
+      </w:r>
+      <w:r>
+        <w:rPr>
+          <w:lang w:val="en-GB"/>
+        </w:rPr>
+        <w:t>extensive</w:t>
+      </w:r>
+      <w:r>
+        <w:rPr>
+          <w:lang w:val="en-GB"/>
+        </w:rPr>
+        <w:t xml:space="preserve"> list as the next major objective.  </w:t>
+      </w:r>
+    </w:p>
+    <w:p>
+      <w:pPr>
+        <w:rPr>
+          <w:lang w:val="en-GB"/>
+        </w:rPr>
+      </w:pPr>
+    </w:p>
+    <w:p>
+      <w:pPr>
+        <w:rPr>
+          <w:lang w:val="en-GB"/>
+        </w:rPr>
+      </w:pPr>
+      <w:r>
+        <w:rPr>
+          <w:lang w:val="en-GB"/>
+        </w:rPr>
+        <w:t xml:space="preserve">To begin, and not to need to test everything manually, I will try to use a test coverage library (though </w:t>
+      </w:r>
+      <w:proofErr w:type="spellStart"/>
+      <w:r>
+        <w:rPr>
+          <w:lang w:val="en-GB"/>
+        </w:rPr>
+        <w:t>xunit</w:t>
+      </w:r>
+      <w:proofErr w:type="spellEnd"/>
+      <w:r>
+        <w:rPr>
+          <w:lang w:val="en-GB"/>
+        </w:rPr>
+        <w:t xml:space="preserve"> if possible). This should, hopefully, give me enough ideas of what needs to be tested with every build. </w:t>
+      </w:r>
+    </w:p>
+    <w:p>
+      <w:pPr>
+        <w:rPr>
+          <w:lang w:val="en-GB"/>
+        </w:rPr>
+      </w:pPr>
+    </w:p>
+    <w:p>
+      <w:pPr>
+        <w:rPr>
+          <w:lang w:val="en-GB"/>
+        </w:rPr>
+      </w:pPr>
+      <w:proofErr w:type="gramStart"/>
+      <w:r>
+        <w:rPr>
+          <w:lang w:val="en-GB"/>
+        </w:rPr>
+        <w:t>So</w:t>
+      </w:r>
+      <w:proofErr w:type="gramEnd"/>
+      <w:r>
+        <w:rPr>
+          <w:lang w:val="en-GB"/>
+        </w:rPr>
+        <w:t xml:space="preserve"> I installed ‘</w:t>
+      </w:r>
+      <w:proofErr w:type="spellStart"/>
+      <w:r>
+        <w:rPr>
+          <w:lang w:val="en-GB"/>
+        </w:rPr>
+        <w:t>coverit</w:t>
+      </w:r>
+      <w:proofErr w:type="spellEnd"/>
+      <w:r>
+        <w:rPr>
+          <w:lang w:val="en-GB"/>
+        </w:rPr>
+        <w:t>’ as to create xml files of the run tests and “</w:t>
+      </w:r>
+      <w:proofErr w:type="spellStart"/>
+      <w:r>
+        <w:rPr>
+          <w:lang w:val="en-GB"/>
+        </w:rPr>
+        <w:t>reportGenerator</w:t>
+      </w:r>
+      <w:proofErr w:type="spellEnd"/>
+      <w:r>
+        <w:rPr>
+          <w:lang w:val="en-GB"/>
+        </w:rPr>
+        <w:t xml:space="preserve">” to parse and convert the xml files to readable html. To make all tests, get a xml and make a readable html quickly </w:t>
+      </w:r>
+      <w:proofErr w:type="spellStart"/>
+      <w:r>
+        <w:rPr>
+          <w:lang w:val="en-GB"/>
+        </w:rPr>
+        <w:t>Im</w:t>
+      </w:r>
+      <w:proofErr w:type="spellEnd"/>
+      <w:r>
+        <w:rPr>
+          <w:lang w:val="en-GB"/>
+        </w:rPr>
+        <w:t xml:space="preserve"> considering making a python script to automatize this process. Why python? Well, I guess it could be c#, but why not take a break and get into a bit of python and have some fun. </w:t>
+      </w:r>
+    </w:p>
+    <w:p>
+      <w:pPr>
+        <w:pStyle w:val="Overskrift3"/>
+        <w:rPr>
+          <w:lang w:val="en-GB"/>
+        </w:rPr>
+      </w:pPr>
+    </w:p>
+    <w:p>
+      <w:pPr>
+        <w:rPr>
+          <w:lang w:val="en-GB"/>
+        </w:rPr>
+      </w:pPr>
+      <w:r>
+        <w:rPr>
+          <w:lang w:val="en-GB"/>
+        </w:rPr>
+        <w:t xml:space="preserve">Reminder to make a dependency list for both the project and test project </w:t>
+      </w:r>
+      <w:r>
+        <w:rPr>
+          <w:highlight w:val="yellow"/>
+          <w:lang w:val="en-GB"/>
+        </w:rPr>
+        <w:t>TODO</w:t>
+      </w:r>
+    </w:p>
+    <w:p>
+      <w:pPr>
+        <w:rPr>
+          <w:lang w:val="en-GB"/>
+        </w:rPr>
+      </w:pPr>
+    </w:p>
+    <w:p>
+      <w:pPr>
+        <w:rPr>
+          <w:lang w:val="en-GB"/>
+        </w:rPr>
+      </w:pPr>
+    </w:p>
+    <w:p>
+      <w:pPr>
+        <w:pStyle w:val="Overskrift4"/>
+        <w:rPr>
+          <w:lang w:val="en-GB"/>
+        </w:rPr>
+      </w:pPr>
+      <w:r>
+        <w:rPr>
+          <w:lang w:val="en-GB"/>
+        </w:rPr>
+        <w:t xml:space="preserve">Test List </w:t>
+      </w:r>
+    </w:p>
+    <w:p>
+      <w:pPr>
+        <w:pStyle w:val="Listeafsnit"/>
+        <w:numPr>
+          <w:ilvl w:val="0"/>
+          <w:numId w:val="3"/>
+        </w:numPr>
+        <w:rPr>
+          <w:lang w:val="en-GB"/>
+        </w:rPr>
+      </w:pPr>
+    </w:p>
+    <w:p>
+      <w:pPr>
+        <w:pStyle w:val="Overskrift4"/>
+        <w:rPr>
+          <w:lang w:val="en-GB"/>
+        </w:rPr>
+      </w:pPr>
+    </w:p>
+    <w:p>
+      <w:pPr>
+        <w:pStyle w:val="Overskrift4"/>
+        <w:rPr>
+          <w:lang w:val="en-GB"/>
+        </w:rPr>
+      </w:pPr>
+      <w:r>
+        <w:rPr>
+          <w:lang w:val="en-GB"/>
+        </w:rPr>
+        <w:t xml:space="preserve">Helper function list </w:t>
+      </w:r>
+    </w:p>
+    <w:p>
+      <w:pPr>
+        <w:pStyle w:val="Overskrift4"/>
+        <w:rPr>
+          <w:lang w:val="en-GB"/>
+        </w:rPr>
+      </w:pPr>
+    </w:p>
+    <w:p>
+      <w:pPr>
+        <w:rPr>
+          <w:lang w:val="en-GB"/>
+        </w:rPr>
+      </w:pPr>
+      <w:r>
+        <w:rPr>
+          <w:lang w:val="en-GB"/>
+        </w:rPr>
+        <w:t xml:space="preserve"> </w:t>
+      </w:r>
+    </w:p>
+    <w:p>
+      <w:pPr>
+        <w:rPr>
+          <w:lang w:val="en-GB"/>
+        </w:rPr>
+      </w:pPr>
+    </w:p>
+    <w:p>
+      <w:pPr>
+        <w:rPr>
+          <w:lang w:val="en-GB"/>
+        </w:rPr>
+      </w:pPr>
     </w:p>
     <w:p>
       <w:pPr>
@@ -1801,7 +3544,14 @@
         <w:rPr>
           <w:lang w:val="en-GB"/>
         </w:rPr>
-        <w:t>This class should be responsible for converting .io file to either .</w:t>
+        <w:t xml:space="preserve">This class should be responsible for converting .io file to </w:t>
+      </w:r>
+      <w:proofErr w:type="gramStart"/>
+      <w:r>
+        <w:rPr>
+          <w:lang w:val="en-GB"/>
+        </w:rPr>
+        <w:t>either .</w:t>
       </w:r>
       <w:proofErr w:type="spellStart"/>
       <w:r>
@@ -1811,11 +3561,19 @@
         <w:t>mpd</w:t>
       </w:r>
       <w:proofErr w:type="spellEnd"/>
-      <w:r>
-        <w:rPr>
-          <w:lang w:val="en-GB"/>
-        </w:rPr>
-        <w:t xml:space="preserve"> or .</w:t>
+      <w:proofErr w:type="gramEnd"/>
+      <w:r>
+        <w:rPr>
+          <w:lang w:val="en-GB"/>
+        </w:rPr>
+        <w:t xml:space="preserve"> </w:t>
+      </w:r>
+      <w:proofErr w:type="gramStart"/>
+      <w:r>
+        <w:rPr>
+          <w:lang w:val="en-GB"/>
+        </w:rPr>
+        <w:t>or .</w:t>
       </w:r>
       <w:proofErr w:type="spellStart"/>
       <w:r>
@@ -1825,11 +3583,19 @@
         <w:t>ldr</w:t>
       </w:r>
       <w:proofErr w:type="spellEnd"/>
-      <w:r>
-        <w:rPr>
-          <w:lang w:val="en-GB"/>
-        </w:rPr>
-        <w:t>. We need to figure out if we need to distinguish between .</w:t>
+      <w:proofErr w:type="gramEnd"/>
+      <w:r>
+        <w:rPr>
+          <w:lang w:val="en-GB"/>
+        </w:rPr>
+        <w:t xml:space="preserve">. We need to figure out if we need to distinguish </w:t>
+      </w:r>
+      <w:proofErr w:type="gramStart"/>
+      <w:r>
+        <w:rPr>
+          <w:lang w:val="en-GB"/>
+        </w:rPr>
+        <w:t>between .</w:t>
       </w:r>
       <w:proofErr w:type="spellStart"/>
       <w:r>
@@ -1839,11 +3605,19 @@
         <w:t>mpd</w:t>
       </w:r>
       <w:proofErr w:type="spellEnd"/>
-      <w:r>
-        <w:rPr>
-          <w:lang w:val="en-GB"/>
-        </w:rPr>
-        <w:t xml:space="preserve"> or .</w:t>
+      <w:proofErr w:type="gramEnd"/>
+      <w:r>
+        <w:rPr>
+          <w:lang w:val="en-GB"/>
+        </w:rPr>
+        <w:t xml:space="preserve"> </w:t>
+      </w:r>
+      <w:proofErr w:type="gramStart"/>
+      <w:r>
+        <w:rPr>
+          <w:lang w:val="en-GB"/>
+        </w:rPr>
+        <w:t>or .</w:t>
       </w:r>
       <w:proofErr w:type="spellStart"/>
       <w:r>
@@ -1853,6 +3627,7 @@
         <w:t>ldr</w:t>
       </w:r>
       <w:proofErr w:type="spellEnd"/>
+      <w:proofErr w:type="gramEnd"/>
       <w:r>
         <w:rPr>
           <w:lang w:val="en-GB"/>
@@ -1871,7 +3646,21 @@
         <w:rPr>
           <w:lang w:val="en-GB"/>
         </w:rPr>
-        <w:t xml:space="preserve"> to either is fine. Likewise we also need to consider if .</w:t>
+        <w:t xml:space="preserve"> to either is fine. </w:t>
+      </w:r>
+      <w:proofErr w:type="gramStart"/>
+      <w:r>
+        <w:rPr>
+          <w:lang w:val="en-GB"/>
+        </w:rPr>
+        <w:t>Likewise</w:t>
+      </w:r>
+      <w:proofErr w:type="gramEnd"/>
+      <w:r>
+        <w:rPr>
+          <w:lang w:val="en-GB"/>
+        </w:rPr>
+        <w:t xml:space="preserve"> we also need to consider if .</w:t>
       </w:r>
       <w:proofErr w:type="spellStart"/>
       <w:r>
@@ -1899,7 +3688,21 @@
         <w:rPr>
           <w:lang w:val="en-GB"/>
         </w:rPr>
-        <w:t xml:space="preserve"> files or not. If a file is not certain extension then we should not convert it either. </w:t>
+        <w:t xml:space="preserve"> files or not. If a file is not certain </w:t>
+      </w:r>
+      <w:proofErr w:type="gramStart"/>
+      <w:r>
+        <w:rPr>
+          <w:lang w:val="en-GB"/>
+        </w:rPr>
+        <w:t>extension</w:t>
+      </w:r>
+      <w:proofErr w:type="gramEnd"/>
+      <w:r>
+        <w:rPr>
+          <w:lang w:val="en-GB"/>
+        </w:rPr>
+        <w:t xml:space="preserve"> then we should not convert it either. </w:t>
       </w:r>
     </w:p>
     <w:p>
@@ -2120,11 +3923,126 @@
       </w:pPr>
     </w:lvl>
   </w:abstractNum>
+  <w:abstractNum w:abstractNumId="2" w15:restartNumberingAfterBreak="0">
+    <w:nsid w:val="27D26E91"/>
+    <w:multiLevelType w:val="hybridMultilevel"/>
+    <w:tmpl w:val="EACC36AE"/>
+    <w:lvl w:ilvl="0" w:tplc="14E267C2">
+      <w:numFmt w:val="bullet"/>
+      <w:lvlText w:val=""/>
+      <w:lvlJc w:val="left"/>
+      <w:pPr>
+        <w:ind w:left="720" w:hanging="360"/>
+      </w:pPr>
+      <w:rPr>
+        <w:rFonts w:ascii="Symbol" w:eastAsiaTheme="minorHAnsi" w:hAnsi="Symbol" w:cstheme="minorBidi" w:hint="default"/>
+      </w:rPr>
+    </w:lvl>
+    <w:lvl w:ilvl="1" w:tplc="04060003" w:tentative="1">
+      <w:start w:val="1"/>
+      <w:numFmt w:val="bullet"/>
+      <w:lvlText w:val="o"/>
+      <w:lvlJc w:val="left"/>
+      <w:pPr>
+        <w:ind w:left="1440" w:hanging="360"/>
+      </w:pPr>
+      <w:rPr>
+        <w:rFonts w:ascii="Courier New" w:hAnsi="Courier New" w:cs="Courier New" w:hint="default"/>
+      </w:rPr>
+    </w:lvl>
+    <w:lvl w:ilvl="2" w:tplc="04060005" w:tentative="1">
+      <w:start w:val="1"/>
+      <w:numFmt w:val="bullet"/>
+      <w:lvlText w:val=""/>
+      <w:lvlJc w:val="left"/>
+      <w:pPr>
+        <w:ind w:left="2160" w:hanging="360"/>
+      </w:pPr>
+      <w:rPr>
+        <w:rFonts w:ascii="Wingdings" w:hAnsi="Wingdings" w:hint="default"/>
+      </w:rPr>
+    </w:lvl>
+    <w:lvl w:ilvl="3" w:tplc="04060001" w:tentative="1">
+      <w:start w:val="1"/>
+      <w:numFmt w:val="bullet"/>
+      <w:lvlText w:val=""/>
+      <w:lvlJc w:val="left"/>
+      <w:pPr>
+        <w:ind w:left="2880" w:hanging="360"/>
+      </w:pPr>
+      <w:rPr>
+        <w:rFonts w:ascii="Symbol" w:hAnsi="Symbol" w:hint="default"/>
+      </w:rPr>
+    </w:lvl>
+    <w:lvl w:ilvl="4" w:tplc="04060003" w:tentative="1">
+      <w:start w:val="1"/>
+      <w:numFmt w:val="bullet"/>
+      <w:lvlText w:val="o"/>
+      <w:lvlJc w:val="left"/>
+      <w:pPr>
+        <w:ind w:left="3600" w:hanging="360"/>
+      </w:pPr>
+      <w:rPr>
+        <w:rFonts w:ascii="Courier New" w:hAnsi="Courier New" w:cs="Courier New" w:hint="default"/>
+      </w:rPr>
+    </w:lvl>
+    <w:lvl w:ilvl="5" w:tplc="04060005" w:tentative="1">
+      <w:start w:val="1"/>
+      <w:numFmt w:val="bullet"/>
+      <w:lvlText w:val=""/>
+      <w:lvlJc w:val="left"/>
+      <w:pPr>
+        <w:ind w:left="4320" w:hanging="360"/>
+      </w:pPr>
+      <w:rPr>
+        <w:rFonts w:ascii="Wingdings" w:hAnsi="Wingdings" w:hint="default"/>
+      </w:rPr>
+    </w:lvl>
+    <w:lvl w:ilvl="6" w:tplc="04060001" w:tentative="1">
+      <w:start w:val="1"/>
+      <w:numFmt w:val="bullet"/>
+      <w:lvlText w:val=""/>
+      <w:lvlJc w:val="left"/>
+      <w:pPr>
+        <w:ind w:left="5040" w:hanging="360"/>
+      </w:pPr>
+      <w:rPr>
+        <w:rFonts w:ascii="Symbol" w:hAnsi="Symbol" w:hint="default"/>
+      </w:rPr>
+    </w:lvl>
+    <w:lvl w:ilvl="7" w:tplc="04060003" w:tentative="1">
+      <w:start w:val="1"/>
+      <w:numFmt w:val="bullet"/>
+      <w:lvlText w:val="o"/>
+      <w:lvlJc w:val="left"/>
+      <w:pPr>
+        <w:ind w:left="5760" w:hanging="360"/>
+      </w:pPr>
+      <w:rPr>
+        <w:rFonts w:ascii="Courier New" w:hAnsi="Courier New" w:cs="Courier New" w:hint="default"/>
+      </w:rPr>
+    </w:lvl>
+    <w:lvl w:ilvl="8" w:tplc="04060005" w:tentative="1">
+      <w:start w:val="1"/>
+      <w:numFmt w:val="bullet"/>
+      <w:lvlText w:val=""/>
+      <w:lvlJc w:val="left"/>
+      <w:pPr>
+        <w:ind w:left="6480" w:hanging="360"/>
+      </w:pPr>
+      <w:rPr>
+        <w:rFonts w:ascii="Wingdings" w:hAnsi="Wingdings" w:hint="default"/>
+      </w:rPr>
+    </w:lvl>
+  </w:abstractNum>
   <w:num w:numId="1" w16cid:durableId="2009088065">
     <w:abstractNumId w:val="1"/>
   </w:num>
   <w:num w:numId="2" w16cid:durableId="710763908">
     <w:abstractNumId w:val="0"/>
+  </w:num>
+  <w:num w:numId="3" w16cid:durableId="1517450">
+    <w:abstractNumId w:val="2"/>
   </w:num>
 </w:numbering>
 </file>

</xml_diff>

<commit_message>
added some documentation to testing phase. Also changed Bot.GoToWebPage(), to access Bot.Url field instead of needing a string url parameter
</commit_message>
<xml_diff>
--- a/Project/docs/Project Action Plan.docx
+++ b/Project/docs/Project Action Plan.docx
@@ -2836,281 +2836,48 @@
         <w:rPr>
           <w:lang w:val="en-GB"/>
         </w:rPr>
-        <w:t xml:space="preserve">(500) for now, as a hack solution. A better solution with perhaps </w:t>
-      </w:r>
-      <w:proofErr w:type="spellStart"/>
-      <w:r>
-        <w:rPr>
-          <w:lang w:val="en-GB"/>
-        </w:rPr>
-        <w:t>Bot.waituntilExsist</w:t>
-      </w:r>
-      <w:proofErr w:type="spellEnd"/>
-      <w:r>
-        <w:rPr>
-          <w:lang w:val="en-GB"/>
-        </w:rPr>
-        <w:t xml:space="preserve">() should be better, but that must wait for now.  </w:t>
-      </w:r>
-      <w:proofErr w:type="gramStart"/>
-      <w:r>
-        <w:rPr>
-          <w:highlight w:val="yellow"/>
-          <w:lang w:val="en-GB"/>
-        </w:rPr>
-        <w:t>( TO</w:t>
-      </w:r>
-      <w:proofErr w:type="gramEnd"/>
-      <w:r>
-        <w:rPr>
-          <w:highlight w:val="yellow"/>
-          <w:lang w:val="en-GB"/>
-        </w:rPr>
-        <w:t xml:space="preserve"> BE FIXED)</w:t>
-      </w:r>
-    </w:p>
-    <w:p>
-      <w:pPr>
-        <w:rPr>
-          <w:lang w:val="en-GB"/>
-        </w:rPr>
-      </w:pPr>
-    </w:p>
-    <w:p>
-      <w:pPr>
-        <w:rPr>
-          <w:lang w:val="en-GB"/>
-        </w:rPr>
-      </w:pPr>
-    </w:p>
-    <w:p>
-      <w:pPr>
-        <w:rPr>
-          <w:lang w:val="en-GB"/>
-        </w:rPr>
-      </w:pPr>
-      <w:r>
-        <w:rPr>
-          <w:lang w:val="en-GB"/>
-        </w:rPr>
-        <w:t xml:space="preserve">Now that the program seems to work, I tried to run it but noticed that depending on the page size, its content would also change. This is page responsiveness and turned out to be a problem. When the page was only a certain size, a “next” button would appear to be clicked and load the next page. However, on the full page several numbers would appear. Currently the program only works with the next </w:t>
-      </w:r>
-      <w:proofErr w:type="gramStart"/>
-      <w:r>
-        <w:rPr>
-          <w:lang w:val="en-GB"/>
-        </w:rPr>
-        <w:t>button</w:t>
-      </w:r>
-      <w:proofErr w:type="gramEnd"/>
-      <w:r>
-        <w:rPr>
-          <w:lang w:val="en-GB"/>
-        </w:rPr>
-        <w:t xml:space="preserve"> but the problem is identified and ready to be fixed. </w:t>
-      </w:r>
-      <w:proofErr w:type="gramStart"/>
-      <w:r>
-        <w:rPr>
-          <w:highlight w:val="yellow"/>
-          <w:lang w:val="en-GB"/>
-        </w:rPr>
-        <w:t>( TO</w:t>
-      </w:r>
-      <w:proofErr w:type="gramEnd"/>
-      <w:r>
-        <w:rPr>
-          <w:highlight w:val="yellow"/>
-          <w:lang w:val="en-GB"/>
-        </w:rPr>
-        <w:t xml:space="preserve"> BE FIXED)</w:t>
-      </w:r>
-    </w:p>
-    <w:p>
-      <w:pPr>
-        <w:rPr>
-          <w:lang w:val="en-GB"/>
-        </w:rPr>
-      </w:pPr>
-    </w:p>
-    <w:p>
-      <w:pPr>
-        <w:rPr>
-          <w:lang w:val="en-GB"/>
-        </w:rPr>
-      </w:pPr>
-      <w:proofErr w:type="gramStart"/>
-      <w:r>
-        <w:rPr>
-          <w:lang w:val="en-GB"/>
-        </w:rPr>
-        <w:t>Additionally</w:t>
-      </w:r>
-      <w:proofErr w:type="gramEnd"/>
-      <w:r>
-        <w:rPr>
-          <w:lang w:val="en-GB"/>
-        </w:rPr>
-        <w:t xml:space="preserve"> I would also like to add a side note. The way we have implemented exceptions, while it looks good, have really limited how we can handle certain bot behaviour. Since the </w:t>
-      </w:r>
-      <w:proofErr w:type="spellStart"/>
-      <w:r>
-        <w:rPr>
-          <w:lang w:val="en-GB"/>
-        </w:rPr>
-        <w:t>BotElementExeception</w:t>
-      </w:r>
-      <w:proofErr w:type="spellEnd"/>
-      <w:r>
-        <w:rPr>
-          <w:lang w:val="en-GB"/>
-        </w:rPr>
-        <w:t xml:space="preserve"> catches a </w:t>
-      </w:r>
-      <w:proofErr w:type="spellStart"/>
-      <w:r>
-        <w:rPr>
-          <w:lang w:val="en-GB"/>
-        </w:rPr>
-        <w:t>NoSuchElementException</w:t>
-      </w:r>
-      <w:proofErr w:type="spellEnd"/>
-      <w:r>
-        <w:rPr>
-          <w:lang w:val="en-GB"/>
-        </w:rPr>
-        <w:t xml:space="preserve">, and while we might be continuing the program, we get a ton of exception messages while running the program. Maybe a custom exception and error logger with a rework of how exception messages are thrown would be a good idea </w:t>
-      </w:r>
-      <w:proofErr w:type="gramStart"/>
-      <w:r>
-        <w:rPr>
-          <w:highlight w:val="yellow"/>
-          <w:lang w:val="en-GB"/>
-        </w:rPr>
-        <w:t>( TO</w:t>
-      </w:r>
-      <w:proofErr w:type="gramEnd"/>
-      <w:r>
-        <w:rPr>
-          <w:highlight w:val="yellow"/>
-          <w:lang w:val="en-GB"/>
-        </w:rPr>
-        <w:t xml:space="preserve"> BE FIXED)</w:t>
-      </w:r>
-    </w:p>
-    <w:p>
-      <w:pPr>
-        <w:rPr>
-          <w:lang w:val="en-GB"/>
-        </w:rPr>
-      </w:pPr>
-    </w:p>
-    <w:p>
-      <w:pPr>
-        <w:rPr>
-          <w:lang w:val="en-GB"/>
-        </w:rPr>
-      </w:pPr>
-    </w:p>
-    <w:p>
-      <w:pPr>
-        <w:rPr>
-          <w:lang w:val="en-GB"/>
-        </w:rPr>
-      </w:pPr>
-      <w:r>
-        <w:rPr>
-          <w:lang w:val="en-GB"/>
-        </w:rPr>
-        <w:t xml:space="preserve">After this I ran into a final issue, which was new. I found that certain download buttons on LEGO set pages would lead to a </w:t>
-      </w:r>
-      <w:proofErr w:type="gramStart"/>
-      <w:r>
-        <w:rPr>
-          <w:lang w:val="en-GB"/>
-        </w:rPr>
-        <w:t>404 page</w:t>
-      </w:r>
-      <w:proofErr w:type="gramEnd"/>
-      <w:r>
-        <w:rPr>
-          <w:lang w:val="en-GB"/>
-        </w:rPr>
-        <w:t xml:space="preserve"> Error. I guess some </w:t>
-      </w:r>
-      <w:proofErr w:type="gramStart"/>
-      <w:r>
-        <w:rPr>
-          <w:lang w:val="en-GB"/>
-        </w:rPr>
-        <w:t>model</w:t>
-      </w:r>
-      <w:proofErr w:type="gramEnd"/>
-      <w:r>
-        <w:rPr>
-          <w:lang w:val="en-GB"/>
-        </w:rPr>
-        <w:t xml:space="preserve"> have not had their actual model data uploaded or have been removed as some points. Nevertheless, I have created a simple case to handle if ever see such a page. Its </w:t>
-      </w:r>
-      <w:r>
-        <w:rPr>
-          <w:lang w:val="en-GB"/>
-        </w:rPr>
-        <w:t>rudimentary</w:t>
-      </w:r>
-      <w:r>
-        <w:rPr>
-          <w:lang w:val="en-GB"/>
-        </w:rPr>
-        <w:t xml:space="preserve"> for now, but still needs to be tested, since the set which I first saw this issue on was near the end of the total page count (around set 1300). A designated test for exactly this would be good </w:t>
-      </w:r>
-      <w:proofErr w:type="gramStart"/>
-      <w:r>
-        <w:rPr>
-          <w:highlight w:val="yellow"/>
-          <w:lang w:val="en-GB"/>
-        </w:rPr>
-        <w:t>( TO</w:t>
-      </w:r>
-      <w:proofErr w:type="gramEnd"/>
-      <w:r>
-        <w:rPr>
-          <w:highlight w:val="yellow"/>
-          <w:lang w:val="en-GB"/>
-        </w:rPr>
-        <w:t xml:space="preserve"> BE FIXED)</w:t>
-      </w:r>
+        <w:t xml:space="preserve">(500) for now, as a hack </w:t>
+      </w:r>
+      <w:proofErr w:type="gramStart"/>
+      <w:r>
+        <w:rPr>
+          <w:lang w:val="en-GB"/>
+        </w:rPr>
+        <w:t>solution</w:t>
+      </w:r>
+      <w:r>
+        <w:rPr>
+          <w:lang w:val="en-GB"/>
+        </w:rPr>
+        <w:t xml:space="preserve"> </w:t>
+      </w:r>
+      <w:r>
+        <w:rPr>
+          <w:lang w:val="en-GB"/>
+        </w:rPr>
+        <w:t>.</w:t>
+      </w:r>
+      <w:proofErr w:type="gramEnd"/>
+    </w:p>
+    <w:p>
+      <w:pPr>
+        <w:rPr>
+          <w:lang w:val="en-GB"/>
+        </w:rPr>
+      </w:pPr>
+    </w:p>
+    <w:p>
+      <w:pPr>
+        <w:rPr>
+          <w:lang w:val="en-GB"/>
+        </w:rPr>
+      </w:pPr>
       <w:r>
         <w:rPr>
           <w:lang w:val="en-GB"/>
         </w:rPr>
         <w:br/>
       </w:r>
-      <w:r>
-        <w:rPr>
-          <w:lang w:val="en-GB"/>
-        </w:rPr>
-        <w:br/>
-      </w:r>
-      <w:r>
-        <w:rPr>
-          <w:lang w:val="en-GB"/>
-        </w:rPr>
-        <w:br/>
-      </w:r>
-      <w:r>
-        <w:rPr>
-          <w:lang w:val="en-GB"/>
-        </w:rPr>
-        <w:br/>
-      </w:r>
-    </w:p>
-    <w:p>
-      <w:pPr>
-        <w:rPr>
-          <w:lang w:val="en-GB"/>
-        </w:rPr>
-      </w:pPr>
     </w:p>
     <w:p>
       <w:pPr>
@@ -3123,7 +2890,6 @@
         <w:rPr>
           <w:lang w:val="en-GB"/>
         </w:rPr>
-        <w:lastRenderedPageBreak/>
         <w:t xml:space="preserve">Writing a Tests list </w:t>
       </w:r>
     </w:p>
@@ -3360,19 +3126,130 @@
           <w:lang w:val="en-GB"/>
         </w:rPr>
       </w:pPr>
-      <w:r>
-        <w:rPr>
-          <w:lang w:val="en-GB"/>
-        </w:rPr>
-        <w:t xml:space="preserve">Reminder to make a dependency list for both the project and test project </w:t>
-      </w:r>
-      <w:r>
-        <w:rPr>
-          <w:highlight w:val="yellow"/>
-          <w:lang w:val="en-GB"/>
-        </w:rPr>
-        <w:t>TODO</w:t>
-      </w:r>
+    </w:p>
+    <w:p>
+      <w:pPr>
+        <w:rPr>
+          <w:lang w:val="en-GB"/>
+        </w:rPr>
+      </w:pPr>
+      <w:proofErr w:type="gramStart"/>
+      <w:r>
+        <w:rPr>
+          <w:lang w:val="en-GB"/>
+        </w:rPr>
+        <w:t>So</w:t>
+      </w:r>
+      <w:proofErr w:type="gramEnd"/>
+      <w:r>
+        <w:rPr>
+          <w:lang w:val="en-GB"/>
+        </w:rPr>
+        <w:t xml:space="preserve"> the report generator and with </w:t>
+      </w:r>
+      <w:proofErr w:type="spellStart"/>
+      <w:r>
+        <w:rPr>
+          <w:lang w:val="en-GB"/>
+        </w:rPr>
+        <w:t>interagrated</w:t>
+      </w:r>
+      <w:proofErr w:type="spellEnd"/>
+      <w:r>
+        <w:rPr>
+          <w:lang w:val="en-GB"/>
+        </w:rPr>
+        <w:t xml:space="preserve"> </w:t>
+      </w:r>
+      <w:proofErr w:type="spellStart"/>
+      <w:r>
+        <w:rPr>
+          <w:lang w:val="en-GB"/>
+        </w:rPr>
+        <w:t>coverit</w:t>
+      </w:r>
+      <w:proofErr w:type="spellEnd"/>
+      <w:r>
+        <w:rPr>
+          <w:lang w:val="en-GB"/>
+        </w:rPr>
+        <w:t xml:space="preserve"> functionality works now. I tried running </w:t>
+      </w:r>
+      <w:r>
+        <w:rPr>
+          <w:lang w:val="en-GB"/>
+        </w:rPr>
+        <w:t>my</w:t>
+      </w:r>
+      <w:r>
+        <w:rPr>
+          <w:lang w:val="en-GB"/>
+        </w:rPr>
+        <w:t xml:space="preserve"> initial test and found some bugs related to the bot </w:t>
+      </w:r>
+      <w:proofErr w:type="spellStart"/>
+      <w:r>
+        <w:rPr>
+          <w:lang w:val="en-GB"/>
+        </w:rPr>
+        <w:t>downloadFolderPath</w:t>
+      </w:r>
+      <w:proofErr w:type="spellEnd"/>
+      <w:r>
+        <w:rPr>
+          <w:lang w:val="en-GB"/>
+        </w:rPr>
+        <w:t xml:space="preserve"> field, which </w:t>
+      </w:r>
+      <w:proofErr w:type="spellStart"/>
+      <w:r>
+        <w:rPr>
+          <w:lang w:val="en-GB"/>
+        </w:rPr>
+        <w:t>nessesitated</w:t>
+      </w:r>
+      <w:proofErr w:type="spellEnd"/>
+      <w:r>
+        <w:rPr>
+          <w:lang w:val="en-GB"/>
+        </w:rPr>
+        <w:t xml:space="preserve"> a little revision. Now that </w:t>
+      </w:r>
+      <w:proofErr w:type="spellStart"/>
+      <w:r>
+        <w:rPr>
+          <w:lang w:val="en-GB"/>
+        </w:rPr>
+        <w:t>im</w:t>
+      </w:r>
+      <w:proofErr w:type="spellEnd"/>
+      <w:r>
+        <w:rPr>
+          <w:lang w:val="en-GB"/>
+        </w:rPr>
+        <w:t xml:space="preserve"> ready to test, I will try to get as much coverage as I can from the Bot class. When successful il write the test list based on the cases and TODO’s for the </w:t>
+      </w:r>
+      <w:proofErr w:type="spellStart"/>
+      <w:r>
+        <w:rPr>
+          <w:lang w:val="en-GB"/>
+        </w:rPr>
+        <w:t>Program.cs</w:t>
+      </w:r>
+      <w:proofErr w:type="spellEnd"/>
+      <w:r>
+        <w:rPr>
+          <w:lang w:val="en-GB"/>
+        </w:rPr>
+        <w:t xml:space="preserve"> file.  </w:t>
+      </w:r>
+    </w:p>
+    <w:p>
+      <w:pPr>
+        <w:rPr>
+          <w:lang w:val="en-GB"/>
+        </w:rPr>
+      </w:pPr>
     </w:p>
     <w:p>
       <w:pPr>
@@ -3459,10 +3336,376 @@
     </w:p>
     <w:p>
       <w:pPr>
-        <w:rPr>
-          <w:lang w:val="en-GB"/>
-        </w:rPr>
-      </w:pPr>
+        <w:pStyle w:val="Overskrift1"/>
+        <w:rPr>
+          <w:lang w:val="en-GB"/>
+        </w:rPr>
+      </w:pPr>
+      <w:r>
+        <w:rPr>
+          <w:lang w:val="en-GB"/>
+        </w:rPr>
+        <w:t xml:space="preserve">To be </w:t>
+      </w:r>
+      <w:proofErr w:type="spellStart"/>
+      <w:r>
+        <w:rPr>
+          <w:lang w:val="en-GB"/>
+        </w:rPr>
+        <w:t>fixeds</w:t>
+      </w:r>
+      <w:proofErr w:type="spellEnd"/>
+    </w:p>
+    <w:p>
+      <w:pPr>
+        <w:rPr>
+          <w:lang w:val="en-GB"/>
+        </w:rPr>
+      </w:pPr>
+      <w:r>
+        <w:rPr>
+          <w:lang w:val="en-GB"/>
+        </w:rPr>
+        <w:t xml:space="preserve"> A better solution </w:t>
+      </w:r>
+      <w:r>
+        <w:rPr>
+          <w:lang w:val="en-GB"/>
+        </w:rPr>
+        <w:t xml:space="preserve">than </w:t>
+      </w:r>
+      <w:proofErr w:type="spellStart"/>
+      <w:r>
+        <w:rPr>
+          <w:lang w:val="en-GB"/>
+        </w:rPr>
+        <w:t>Thread.wait</w:t>
+      </w:r>
+      <w:proofErr w:type="spellEnd"/>
+      <w:r>
+        <w:rPr>
+          <w:lang w:val="en-GB"/>
+        </w:rPr>
+        <w:t xml:space="preserve">(). Perhaps </w:t>
+      </w:r>
+      <w:proofErr w:type="spellStart"/>
+      <w:r>
+        <w:rPr>
+          <w:lang w:val="en-GB"/>
+        </w:rPr>
+        <w:t>utilizeing</w:t>
+      </w:r>
+      <w:proofErr w:type="spellEnd"/>
+      <w:r>
+        <w:rPr>
+          <w:lang w:val="en-GB"/>
+        </w:rPr>
+        <w:t xml:space="preserve"> </w:t>
+      </w:r>
+      <w:proofErr w:type="spellStart"/>
+      <w:r>
+        <w:rPr>
+          <w:lang w:val="en-GB"/>
+        </w:rPr>
+        <w:t>Bot.waituntilExsist</w:t>
+      </w:r>
+      <w:proofErr w:type="spellEnd"/>
+      <w:r>
+        <w:rPr>
+          <w:lang w:val="en-GB"/>
+        </w:rPr>
+        <w:t xml:space="preserve">() should be better, but that must wait for </w:t>
+      </w:r>
+      <w:proofErr w:type="gramStart"/>
+      <w:r>
+        <w:rPr>
+          <w:lang w:val="en-GB"/>
+        </w:rPr>
+        <w:t>now</w:t>
+      </w:r>
+      <w:r>
+        <w:rPr>
+          <w:lang w:val="en-GB"/>
+        </w:rPr>
+        <w:t xml:space="preserve"> </w:t>
+      </w:r>
+      <w:r>
+        <w:rPr>
+          <w:lang w:val="en-GB"/>
+        </w:rPr>
+        <w:t>.</w:t>
+      </w:r>
+      <w:proofErr w:type="gramEnd"/>
+      <w:r>
+        <w:rPr>
+          <w:lang w:val="en-GB"/>
+        </w:rPr>
+        <w:t xml:space="preserve">  </w:t>
+      </w:r>
+      <w:proofErr w:type="gramStart"/>
+      <w:r>
+        <w:rPr>
+          <w:highlight w:val="yellow"/>
+          <w:lang w:val="en-GB"/>
+        </w:rPr>
+        <w:t>( TO</w:t>
+      </w:r>
+      <w:proofErr w:type="gramEnd"/>
+      <w:r>
+        <w:rPr>
+          <w:highlight w:val="yellow"/>
+          <w:lang w:val="en-GB"/>
+        </w:rPr>
+        <w:t xml:space="preserve"> BE FIXED)</w:t>
+      </w:r>
+    </w:p>
+    <w:p>
+      <w:pPr>
+        <w:rPr>
+          <w:lang w:val="en-GB"/>
+        </w:rPr>
+      </w:pPr>
+    </w:p>
+    <w:p>
+      <w:pPr>
+        <w:rPr>
+          <w:lang w:val="en-GB"/>
+        </w:rPr>
+      </w:pPr>
+    </w:p>
+    <w:p>
+      <w:pPr>
+        <w:rPr>
+          <w:lang w:val="en-GB"/>
+        </w:rPr>
+      </w:pPr>
+      <w:r>
+        <w:rPr>
+          <w:lang w:val="en-GB"/>
+        </w:rPr>
+        <w:t xml:space="preserve">Now that the program seems to work, I tried to run it but noticed that depending on the page size, its content would also change. This is page responsiveness and turned out to be a problem. When the page was only a certain size, a “next” button would appear to be clicked and load the next page. However, on the full page several numbers would appear. Currently the program only works with the next </w:t>
+      </w:r>
+      <w:proofErr w:type="gramStart"/>
+      <w:r>
+        <w:rPr>
+          <w:lang w:val="en-GB"/>
+        </w:rPr>
+        <w:t>button</w:t>
+      </w:r>
+      <w:proofErr w:type="gramEnd"/>
+      <w:r>
+        <w:rPr>
+          <w:lang w:val="en-GB"/>
+        </w:rPr>
+        <w:t xml:space="preserve"> but the problem is identified and ready to be fixed. </w:t>
+      </w:r>
+      <w:proofErr w:type="gramStart"/>
+      <w:r>
+        <w:rPr>
+          <w:highlight w:val="yellow"/>
+          <w:lang w:val="en-GB"/>
+        </w:rPr>
+        <w:t>( TO</w:t>
+      </w:r>
+      <w:proofErr w:type="gramEnd"/>
+      <w:r>
+        <w:rPr>
+          <w:highlight w:val="yellow"/>
+          <w:lang w:val="en-GB"/>
+        </w:rPr>
+        <w:t xml:space="preserve"> BE FIXED)</w:t>
+      </w:r>
+    </w:p>
+    <w:p>
+      <w:pPr>
+        <w:rPr>
+          <w:lang w:val="en-GB"/>
+        </w:rPr>
+      </w:pPr>
+    </w:p>
+    <w:p>
+      <w:pPr>
+        <w:rPr>
+          <w:lang w:val="en-GB"/>
+        </w:rPr>
+      </w:pPr>
+      <w:proofErr w:type="gramStart"/>
+      <w:r>
+        <w:rPr>
+          <w:lang w:val="en-GB"/>
+        </w:rPr>
+        <w:t>Additionally</w:t>
+      </w:r>
+      <w:proofErr w:type="gramEnd"/>
+      <w:r>
+        <w:rPr>
+          <w:lang w:val="en-GB"/>
+        </w:rPr>
+        <w:t xml:space="preserve"> I would also like to add a side note. The way we have implemented exceptions, while it looks good, have really limited how we can handle certain bot behaviour. Since the </w:t>
+      </w:r>
+      <w:proofErr w:type="spellStart"/>
+      <w:r>
+        <w:rPr>
+          <w:lang w:val="en-GB"/>
+        </w:rPr>
+        <w:t>BotElementExeception</w:t>
+      </w:r>
+      <w:proofErr w:type="spellEnd"/>
+      <w:r>
+        <w:rPr>
+          <w:lang w:val="en-GB"/>
+        </w:rPr>
+        <w:t xml:space="preserve"> catches a </w:t>
+      </w:r>
+      <w:proofErr w:type="spellStart"/>
+      <w:r>
+        <w:rPr>
+          <w:lang w:val="en-GB"/>
+        </w:rPr>
+        <w:t>NoSuchElementException</w:t>
+      </w:r>
+      <w:proofErr w:type="spellEnd"/>
+      <w:r>
+        <w:rPr>
+          <w:lang w:val="en-GB"/>
+        </w:rPr>
+        <w:t xml:space="preserve">, and while we might be continuing the program, we get a ton of exception messages while running the program. Maybe a custom exception and error logger with a rework of how exception messages are thrown would be a good idea </w:t>
+      </w:r>
+      <w:proofErr w:type="gramStart"/>
+      <w:r>
+        <w:rPr>
+          <w:highlight w:val="yellow"/>
+          <w:lang w:val="en-GB"/>
+        </w:rPr>
+        <w:t>( TO</w:t>
+      </w:r>
+      <w:proofErr w:type="gramEnd"/>
+      <w:r>
+        <w:rPr>
+          <w:highlight w:val="yellow"/>
+          <w:lang w:val="en-GB"/>
+        </w:rPr>
+        <w:t xml:space="preserve"> BE FIXED)</w:t>
+      </w:r>
+    </w:p>
+    <w:p>
+      <w:pPr>
+        <w:rPr>
+          <w:lang w:val="en-GB"/>
+        </w:rPr>
+      </w:pPr>
+    </w:p>
+    <w:p>
+      <w:pPr>
+        <w:rPr>
+          <w:lang w:val="en-GB"/>
+        </w:rPr>
+      </w:pPr>
+    </w:p>
+    <w:p>
+      <w:pPr>
+        <w:rPr>
+          <w:lang w:val="en-GB"/>
+        </w:rPr>
+      </w:pPr>
+      <w:r>
+        <w:rPr>
+          <w:lang w:val="en-GB"/>
+        </w:rPr>
+        <w:t xml:space="preserve">After this I ran into a final issue, which was new. I found that certain download buttons on LEGO set pages would lead to a </w:t>
+      </w:r>
+      <w:proofErr w:type="gramStart"/>
+      <w:r>
+        <w:rPr>
+          <w:lang w:val="en-GB"/>
+        </w:rPr>
+        <w:t>404 page</w:t>
+      </w:r>
+      <w:proofErr w:type="gramEnd"/>
+      <w:r>
+        <w:rPr>
+          <w:lang w:val="en-GB"/>
+        </w:rPr>
+        <w:t xml:space="preserve"> Error. I guess some </w:t>
+      </w:r>
+      <w:proofErr w:type="gramStart"/>
+      <w:r>
+        <w:rPr>
+          <w:lang w:val="en-GB"/>
+        </w:rPr>
+        <w:t>model</w:t>
+      </w:r>
+      <w:proofErr w:type="gramEnd"/>
+      <w:r>
+        <w:rPr>
+          <w:lang w:val="en-GB"/>
+        </w:rPr>
+        <w:t xml:space="preserve"> have not had their actual model data uploaded or have been removed as some points. Nevertheless, I have created a simple case to handle if ever see such a page. Its rudimentary for now, but still needs to be tested, since the set which I first saw this issue on was near the end of the total page count (around set 1300). A designated test for exactly this would be good </w:t>
+      </w:r>
+      <w:proofErr w:type="gramStart"/>
+      <w:r>
+        <w:rPr>
+          <w:highlight w:val="yellow"/>
+          <w:lang w:val="en-GB"/>
+        </w:rPr>
+        <w:t>( TO</w:t>
+      </w:r>
+      <w:proofErr w:type="gramEnd"/>
+      <w:r>
+        <w:rPr>
+          <w:highlight w:val="yellow"/>
+          <w:lang w:val="en-GB"/>
+        </w:rPr>
+        <w:t xml:space="preserve"> BE FIXED)</w:t>
+      </w:r>
+    </w:p>
+    <w:p>
+      <w:pPr>
+        <w:rPr>
+          <w:lang w:val="en-GB"/>
+        </w:rPr>
+      </w:pPr>
+    </w:p>
+    <w:p>
+      <w:pPr>
+        <w:rPr>
+          <w:lang w:val="en-GB"/>
+        </w:rPr>
+      </w:pPr>
+    </w:p>
+    <w:p>
+      <w:pPr>
+        <w:rPr>
+          <w:lang w:val="en-GB"/>
+        </w:rPr>
+      </w:pPr>
+      <w:r>
+        <w:rPr>
+          <w:lang w:val="en-GB"/>
+        </w:rPr>
+        <w:t xml:space="preserve">Reminder to make a dependency list for both the project and test project </w:t>
+      </w:r>
+      <w:r>
+        <w:rPr>
+          <w:highlight w:val="yellow"/>
+          <w:lang w:val="en-GB"/>
+        </w:rPr>
+        <w:t>TODO</w:t>
+      </w:r>
+    </w:p>
+    <w:p>
+      <w:pPr>
+        <w:rPr>
+          <w:lang w:val="en-GB"/>
+        </w:rPr>
+      </w:pPr>
+      <w:r>
+        <w:rPr>
+          <w:lang w:val="en-GB"/>
+        </w:rPr>
+        <w:lastRenderedPageBreak/>
+        <w:br/>
+      </w:r>
     </w:p>
     <w:p>
       <w:pPr>

</xml_diff>

<commit_message>
Did some simple late night test additions all should work, but could perhaps be better. Fine for now, as long as we cover the code
</commit_message>
<xml_diff>
--- a/Project/docs/Project Action Plan.docx
+++ b/Project/docs/Project Action Plan.docx
@@ -401,14 +401,7 @@
         <w:rPr>
           <w:lang w:val="en-GB"/>
         </w:rPr>
-        <w:t xml:space="preserve"> models can simply be downloaded </w:t>
-      </w:r>
-      <w:proofErr w:type="gramStart"/>
-      <w:r>
-        <w:rPr>
-          <w:lang w:val="en-GB"/>
-        </w:rPr>
-        <w:t>as .</w:t>
+        <w:t xml:space="preserve"> models can simply be downloaded as .</w:t>
       </w:r>
       <w:proofErr w:type="spellStart"/>
       <w:r>
@@ -418,19 +411,11 @@
         <w:t>mpd</w:t>
       </w:r>
       <w:proofErr w:type="spellEnd"/>
-      <w:proofErr w:type="gramEnd"/>
-      <w:r>
-        <w:rPr>
-          <w:lang w:val="en-GB"/>
-        </w:rPr>
-        <w:t xml:space="preserve"> (several models as a LEGO set), or as singular </w:t>
-      </w:r>
-      <w:proofErr w:type="gramStart"/>
-      <w:r>
-        <w:rPr>
-          <w:lang w:val="en-GB"/>
-        </w:rPr>
-        <w:t>models .</w:t>
+      <w:r>
+        <w:rPr>
+          <w:lang w:val="en-GB"/>
+        </w:rPr>
+        <w:t xml:space="preserve"> (several models as a LEGO set), or as singular models .</w:t>
       </w:r>
       <w:proofErr w:type="spellStart"/>
       <w:r>
@@ -444,21 +429,7 @@
         <w:rPr>
           <w:lang w:val="en-GB"/>
         </w:rPr>
-        <w:t xml:space="preserve"> .Some</w:t>
-      </w:r>
-      <w:proofErr w:type="gramEnd"/>
-      <w:r>
-        <w:rPr>
-          <w:lang w:val="en-GB"/>
-        </w:rPr>
-        <w:t xml:space="preserve"> models also come in .io format which need to be converted to </w:t>
-      </w:r>
-      <w:proofErr w:type="gramStart"/>
-      <w:r>
-        <w:rPr>
-          <w:lang w:val="en-GB"/>
-        </w:rPr>
-        <w:t>either .</w:t>
+        <w:t xml:space="preserve"> .Some models also come in .io format which need to be converted to either .</w:t>
       </w:r>
       <w:proofErr w:type="spellStart"/>
       <w:r>
@@ -468,19 +439,11 @@
         <w:t>mpd</w:t>
       </w:r>
       <w:proofErr w:type="spellEnd"/>
-      <w:proofErr w:type="gramEnd"/>
-      <w:r>
-        <w:rPr>
-          <w:lang w:val="en-GB"/>
-        </w:rPr>
-        <w:t xml:space="preserve"> </w:t>
-      </w:r>
-      <w:proofErr w:type="gramStart"/>
-      <w:r>
-        <w:rPr>
-          <w:lang w:val="en-GB"/>
-        </w:rPr>
-        <w:t>or .</w:t>
+      <w:r>
+        <w:rPr>
+          <w:lang w:val="en-GB"/>
+        </w:rPr>
+        <w:t xml:space="preserve"> or .</w:t>
       </w:r>
       <w:proofErr w:type="spellStart"/>
       <w:r>
@@ -490,7 +453,6 @@
         <w:t>ldr</w:t>
       </w:r>
       <w:proofErr w:type="spellEnd"/>
-      <w:proofErr w:type="gramEnd"/>
       <w:r>
         <w:rPr>
           <w:lang w:val="en-GB"/>
@@ -542,49 +504,7 @@
         <w:rPr>
           <w:lang w:val="en-GB"/>
         </w:rPr>
-        <w:t xml:space="preserve">Currently I have successfully implemented a rudimental bot which can go to a specific </w:t>
-      </w:r>
-      <w:proofErr w:type="gramStart"/>
-      <w:r>
-        <w:rPr>
-          <w:lang w:val="en-GB"/>
-        </w:rPr>
-        <w:t>website, and</w:t>
-      </w:r>
-      <w:proofErr w:type="gramEnd"/>
-      <w:r>
-        <w:rPr>
-          <w:lang w:val="en-GB"/>
-        </w:rPr>
-        <w:t xml:space="preserve"> click on that </w:t>
-      </w:r>
-      <w:proofErr w:type="gramStart"/>
-      <w:r>
-        <w:rPr>
-          <w:lang w:val="en-GB"/>
-        </w:rPr>
-        <w:t>websites</w:t>
-      </w:r>
-      <w:proofErr w:type="gramEnd"/>
-      <w:r>
-        <w:rPr>
-          <w:lang w:val="en-GB"/>
-        </w:rPr>
-        <w:t xml:space="preserve"> elements. So </w:t>
-      </w:r>
-      <w:proofErr w:type="gramStart"/>
-      <w:r>
-        <w:rPr>
-          <w:lang w:val="en-GB"/>
-        </w:rPr>
-        <w:t>far</w:t>
-      </w:r>
-      <w:proofErr w:type="gramEnd"/>
-      <w:r>
-        <w:rPr>
-          <w:lang w:val="en-GB"/>
-        </w:rPr>
-        <w:t xml:space="preserve"> I can download a single file, but I need to expand </w:t>
+        <w:t xml:space="preserve">Currently I have successfully implemented a rudimental bot which can go to a specific website, and click on that websites elements. So far I can download a single file, but I need to expand </w:t>
       </w:r>
       <w:proofErr w:type="spellStart"/>
       <w:r>
@@ -632,21 +552,7 @@
         <w:rPr>
           <w:lang w:val="en-GB"/>
         </w:rPr>
-        <w:t xml:space="preserve">Slight impasse before moving on. I feel </w:t>
-      </w:r>
-      <w:proofErr w:type="gramStart"/>
-      <w:r>
-        <w:rPr>
-          <w:lang w:val="en-GB"/>
-        </w:rPr>
-        <w:t>its</w:t>
-      </w:r>
-      <w:proofErr w:type="gramEnd"/>
-      <w:r>
-        <w:rPr>
-          <w:lang w:val="en-GB"/>
-        </w:rPr>
-        <w:t xml:space="preserve"> important that the code is better and cleaner implemented before adding additional implementation. </w:t>
+        <w:t xml:space="preserve">Slight impasse before moving on. I feel its important that the code is better and cleaner implemented before adding additional implementation. </w:t>
       </w:r>
     </w:p>
     <w:p>
@@ -681,21 +587,7 @@
         <w:rPr>
           <w:lang w:val="en-GB"/>
         </w:rPr>
-        <w:t xml:space="preserve">. </w:t>
-      </w:r>
-      <w:proofErr w:type="gramStart"/>
-      <w:r>
-        <w:rPr>
-          <w:lang w:val="en-GB"/>
-        </w:rPr>
-        <w:t>Additionally</w:t>
-      </w:r>
-      <w:proofErr w:type="gramEnd"/>
-      <w:r>
-        <w:rPr>
-          <w:lang w:val="en-GB"/>
-        </w:rPr>
-        <w:t xml:space="preserve"> I also implemented custom exceptions for the bot class. I want to finish cleaning up the code I currently have, and then I also want to set up automatic tests so I both learning about the whole build process but also don’t have to test every little new implementation moving forward. </w:t>
+        <w:t xml:space="preserve">. Additionally I also implemented custom exceptions for the bot class. I want to finish cleaning up the code I currently have, and then I also want to set up automatic tests so I both learning about the whole build process but also don’t have to test every little new implementation moving forward. </w:t>
       </w:r>
     </w:p>
     <w:p>
@@ -789,31 +681,30 @@
         <w:rPr>
           <w:lang w:val="en-GB"/>
         </w:rPr>
-        <w:t xml:space="preserve"> I need to make </w:t>
-      </w:r>
-      <w:proofErr w:type="gramStart"/>
-      <w:r>
-        <w:rPr>
-          <w:lang w:val="en-GB"/>
-        </w:rPr>
-        <w:t>a some</w:t>
-      </w:r>
-      <w:proofErr w:type="gramEnd"/>
-      <w:r>
-        <w:rPr>
-          <w:lang w:val="en-GB"/>
-        </w:rPr>
-        <w:t xml:space="preserve"> action builder which can make a series of actions on the </w:t>
-      </w:r>
-      <w:hyperlink r:id="rId5" w:history="1">
-        <w:r>
-          <w:rPr>
-            <w:rStyle w:val="Hyperlink"/>
-            <w:lang w:val="en-GB"/>
-          </w:rPr>
-          <w:t>https://library.ldraw.org/omr/sets</w:t>
-        </w:r>
-      </w:hyperlink>
+        <w:t xml:space="preserve"> I need to make a some action builder which can make a series of actions on the </w:t>
+      </w:r>
+      <w:r>
+        <w:fldChar w:fldCharType="begin"/>
+      </w:r>
+      <w:r>
+        <w:rPr>
+          <w:lang w:val="en-GB"/>
+        </w:rPr>
+        <w:instrText>HYPERLINK "https://library.ldraw.org/omr/sets"</w:instrText>
+      </w:r>
+      <w:r>
+        <w:fldChar w:fldCharType="separate"/>
+      </w:r>
+      <w:r>
+        <w:rPr>
+          <w:rStyle w:val="Hyperlink"/>
+          <w:lang w:val="en-GB"/>
+        </w:rPr>
+        <w:t>https://library.ldraw.org/omr/sets</w:t>
+      </w:r>
+      <w:r>
+        <w:fldChar w:fldCharType="end"/>
+      </w:r>
       <w:r>
         <w:rPr>
           <w:lang w:val="en-GB"/>
@@ -971,35 +862,7 @@
         <w:rPr>
           <w:lang w:val="en-GB"/>
         </w:rPr>
-        <w:t xml:space="preserve">Now the bot can do several actions, and I felt like an action builder currently was not needed. I might need to </w:t>
-      </w:r>
-      <w:proofErr w:type="gramStart"/>
-      <w:r>
-        <w:rPr>
-          <w:lang w:val="en-GB"/>
-        </w:rPr>
-        <w:t>look into</w:t>
-      </w:r>
-      <w:proofErr w:type="gramEnd"/>
-      <w:r>
-        <w:rPr>
-          <w:lang w:val="en-GB"/>
-        </w:rPr>
-        <w:t xml:space="preserve"> the action builder at some point, if it can make the implementation simpler, but for now its okay. I have run into a small problem where the bot needs to handle special exception cases. Making several smaller </w:t>
-      </w:r>
-      <w:proofErr w:type="gramStart"/>
-      <w:r>
-        <w:rPr>
-          <w:lang w:val="en-GB"/>
-        </w:rPr>
-        <w:t>try</w:t>
-      </w:r>
-      <w:proofErr w:type="gramEnd"/>
-      <w:r>
-        <w:rPr>
-          <w:lang w:val="en-GB"/>
-        </w:rPr>
-        <w:t xml:space="preserve"> catch blocks in </w:t>
+        <w:t xml:space="preserve">Now the bot can do several actions, and I felt like an action builder currently was not needed. I might need to look into the action builder at some point, if it can make the implementation simpler, but for now its okay. I have run into a small problem where the bot needs to handle special exception cases. Making several smaller try catch blocks in </w:t>
       </w:r>
       <w:proofErr w:type="spellStart"/>
       <w:r>
@@ -1013,49 +876,7 @@
         <w:rPr>
           <w:lang w:val="en-GB"/>
         </w:rPr>
-        <w:t xml:space="preserve"> might help with this. </w:t>
-      </w:r>
-      <w:proofErr w:type="gramStart"/>
-      <w:r>
-        <w:rPr>
-          <w:lang w:val="en-GB"/>
-        </w:rPr>
-        <w:t>Additionally</w:t>
-      </w:r>
-      <w:proofErr w:type="gramEnd"/>
-      <w:r>
-        <w:rPr>
-          <w:lang w:val="en-GB"/>
-        </w:rPr>
-        <w:t xml:space="preserve"> I made a branch to exclusively work and finish this feature before pushing to main branch. This </w:t>
-      </w:r>
-      <w:proofErr w:type="gramStart"/>
-      <w:r>
-        <w:rPr>
-          <w:lang w:val="en-GB"/>
-        </w:rPr>
-        <w:t>actually saved</w:t>
-      </w:r>
-      <w:proofErr w:type="gramEnd"/>
-      <w:r>
-        <w:rPr>
-          <w:lang w:val="en-GB"/>
-        </w:rPr>
-        <w:t xml:space="preserve"> my ass, when I forgot the “LT” </w:t>
-      </w:r>
-      <w:proofErr w:type="gramStart"/>
-      <w:r>
-        <w:rPr>
-          <w:lang w:val="en-GB"/>
-        </w:rPr>
-        <w:t>By(</w:t>
-      </w:r>
-      <w:proofErr w:type="gramEnd"/>
-      <w:r>
-        <w:rPr>
-          <w:lang w:val="en-GB"/>
-        </w:rPr>
-        <w:t xml:space="preserve">) mechanic. Lesson of the day, work in branches. </w:t>
+        <w:t xml:space="preserve"> might help with this. Additionally I made a branch to exclusively work and finish this feature before pushing to main branch. This actually saved my ass, when I forgot the “LT” By() mechanic. Lesson of the day, work in branches. </w:t>
       </w:r>
       <w:r>
         <w:rPr>
@@ -1106,7 +927,6 @@
         <w:t xml:space="preserve"> can be put somewhere else exclusive to running the bot code, since </w:t>
       </w:r>
       <w:proofErr w:type="spellStart"/>
-      <w:proofErr w:type="gramStart"/>
       <w:r>
         <w:rPr>
           <w:lang w:val="en-GB"/>
@@ -1114,7 +934,6 @@
         <w:t>program.Cs</w:t>
       </w:r>
       <w:proofErr w:type="spellEnd"/>
-      <w:proofErr w:type="gramEnd"/>
       <w:r>
         <w:rPr>
           <w:lang w:val="en-GB"/>
@@ -1177,19 +996,11 @@
           <w:lang w:val="en-GB"/>
         </w:rPr>
       </w:pPr>
-      <w:proofErr w:type="gramStart"/>
-      <w:r>
-        <w:rPr>
-          <w:lang w:val="en-GB"/>
-        </w:rPr>
-        <w:t>First of all</w:t>
-      </w:r>
-      <w:proofErr w:type="gramEnd"/>
-      <w:r>
-        <w:rPr>
-          <w:lang w:val="en-GB"/>
-        </w:rPr>
-        <w:t xml:space="preserve">, some model pages did not have the “Main Model” text, which was designed to be found via XP By mechanism. Trying to find a general way to find the first download button on the page, I decided to </w:t>
+      <w:r>
+        <w:rPr>
+          <w:lang w:val="en-GB"/>
+        </w:rPr>
+        <w:t xml:space="preserve">First of all, some model pages did not have the “Main Model” text, which was designed to be found via XP By mechanism. Trying to find a general way to find the first download button on the page, I decided to </w:t>
       </w:r>
       <w:r>
         <w:rPr>
@@ -1272,21 +1083,7 @@
         <w:rPr>
           <w:lang w:val="en-GB"/>
         </w:rPr>
-        <w:t xml:space="preserve"> then we know there are no more download buttons to </w:t>
-      </w:r>
-      <w:proofErr w:type="gramStart"/>
-      <w:r>
-        <w:rPr>
-          <w:lang w:val="en-GB"/>
-        </w:rPr>
-        <w:t>press</w:t>
-      </w:r>
-      <w:proofErr w:type="gramEnd"/>
-      <w:r>
-        <w:rPr>
-          <w:lang w:val="en-GB"/>
-        </w:rPr>
-        <w:t xml:space="preserve"> and we go back to the main page. </w:t>
+        <w:t xml:space="preserve"> then we know there are no more download buttons to press and we go back to the main page. </w:t>
       </w:r>
     </w:p>
     <w:p>
@@ -1461,21 +1258,7 @@
         <w:rPr>
           <w:lang w:val="en-GB"/>
         </w:rPr>
-        <w:t xml:space="preserve"> class is necessary to facility the custom download path </w:t>
-      </w:r>
-      <w:proofErr w:type="gramStart"/>
-      <w:r>
-        <w:rPr>
-          <w:lang w:val="en-GB"/>
-        </w:rPr>
-        <w:t>of  the</w:t>
-      </w:r>
-      <w:proofErr w:type="gramEnd"/>
-      <w:r>
-        <w:rPr>
-          <w:lang w:val="en-GB"/>
-        </w:rPr>
-        <w:t xml:space="preserve"> </w:t>
+        <w:t xml:space="preserve"> class is necessary to facility the custom download path of  the </w:t>
       </w:r>
       <w:proofErr w:type="spellStart"/>
       <w:r>
@@ -1662,49 +1445,7 @@
         <w:rPr>
           <w:lang w:val="en-GB"/>
         </w:rPr>
-        <w:t xml:space="preserve"> objects can’t be reassigned or have troubles with that. Anyway, if I get a similar </w:t>
-      </w:r>
-      <w:proofErr w:type="gramStart"/>
-      <w:r>
-        <w:rPr>
-          <w:lang w:val="en-GB"/>
-        </w:rPr>
-        <w:t>problem</w:t>
-      </w:r>
-      <w:proofErr w:type="gramEnd"/>
-      <w:r>
-        <w:rPr>
-          <w:lang w:val="en-GB"/>
-        </w:rPr>
-        <w:t xml:space="preserve"> I will have to analyse this further. For </w:t>
-      </w:r>
-      <w:proofErr w:type="gramStart"/>
-      <w:r>
-        <w:rPr>
-          <w:lang w:val="en-GB"/>
-        </w:rPr>
-        <w:t>now</w:t>
-      </w:r>
-      <w:proofErr w:type="gramEnd"/>
-      <w:r>
-        <w:rPr>
-          <w:lang w:val="en-GB"/>
-        </w:rPr>
-        <w:t xml:space="preserve"> I have pushed to </w:t>
-      </w:r>
-      <w:proofErr w:type="gramStart"/>
-      <w:r>
-        <w:rPr>
-          <w:lang w:val="en-GB"/>
-        </w:rPr>
-        <w:t>main</w:t>
-      </w:r>
-      <w:proofErr w:type="gramEnd"/>
-      <w:r>
-        <w:rPr>
-          <w:lang w:val="en-GB"/>
-        </w:rPr>
-        <w:t xml:space="preserve"> and I am ready to begin implementation of the Page shifter. </w:t>
+        <w:t xml:space="preserve"> objects can’t be reassigned or have troubles with that. Anyway, if I get a similar problem I will have to analyse this further. For now I have pushed to main and I am ready to begin implementation of the Page shifter. </w:t>
       </w:r>
     </w:p>
     <w:p>
@@ -1747,208 +1488,110 @@
         <w:rPr>
           <w:lang w:val="en-GB"/>
         </w:rPr>
-        <w:t xml:space="preserve">seems simple enough but can vary greatly from webpage to webpage. </w:t>
-      </w:r>
-      <w:proofErr w:type="gramStart"/>
-      <w:r>
-        <w:rPr>
-          <w:lang w:val="en-GB"/>
-        </w:rPr>
-        <w:t>Hence</w:t>
-      </w:r>
-      <w:proofErr w:type="gramEnd"/>
-      <w:r>
-        <w:rPr>
-          <w:lang w:val="en-GB"/>
-        </w:rPr>
-        <w:t xml:space="preserve"> we must try to implement some elegant function for the bot</w:t>
-      </w:r>
-      <w:r>
-        <w:rPr>
-          <w:lang w:val="en-GB"/>
-        </w:rPr>
-        <w:t xml:space="preserve"> to find the page shift element and continue until there are no more models left to download. </w:t>
-      </w:r>
-      <w:proofErr w:type="gramStart"/>
-      <w:r>
-        <w:rPr>
-          <w:lang w:val="en-GB"/>
-        </w:rPr>
-        <w:t>Lets</w:t>
-      </w:r>
-      <w:proofErr w:type="gramEnd"/>
-      <w:r>
-        <w:rPr>
-          <w:lang w:val="en-GB"/>
-        </w:rPr>
-        <w:t xml:space="preserve"> see what fun bugs we can fix before this </w:t>
-      </w:r>
-      <w:proofErr w:type="gramStart"/>
-      <w:r>
-        <w:rPr>
-          <w:lang w:val="en-GB"/>
-        </w:rPr>
-        <w:t>actually works</w:t>
-      </w:r>
-      <w:proofErr w:type="gramEnd"/>
+        <w:t>seems simple enough but can vary greatly from webpage to webpage. Hence we must try to implement some elegant function for the bot</w:t>
+      </w:r>
+      <w:r>
+        <w:rPr>
+          <w:lang w:val="en-GB"/>
+        </w:rPr>
+        <w:t xml:space="preserve"> to find the page shift element and continue until there are no more models left to download. Lets see what fun bugs we can fix before this actually works. </w:t>
+      </w:r>
+    </w:p>
+    <w:p>
+      <w:pPr>
+        <w:rPr>
+          <w:lang w:val="en-GB"/>
+        </w:rPr>
+      </w:pPr>
+    </w:p>
+    <w:p>
+      <w:pPr>
+        <w:rPr>
+          <w:lang w:val="en-GB"/>
+        </w:rPr>
+      </w:pPr>
+      <w:r>
+        <w:rPr>
+          <w:lang w:val="en-GB"/>
+        </w:rPr>
+        <w:t xml:space="preserve">So, to minimize the amount of bug fixes I will try to break down the process of the </w:t>
+      </w:r>
+      <w:proofErr w:type="spellStart"/>
+      <w:r>
+        <w:rPr>
+          <w:lang w:val="en-GB"/>
+        </w:rPr>
+        <w:t>webdriver</w:t>
+      </w:r>
+      <w:proofErr w:type="spellEnd"/>
+      <w:r>
+        <w:rPr>
+          <w:lang w:val="en-GB"/>
+        </w:rPr>
+        <w:t xml:space="preserve"> for this element. When the implementation works as intended, then I will try to see if it fits within the bot class or if it needs to be abstracted elsewhere. </w:t>
+      </w:r>
+    </w:p>
+    <w:p>
+      <w:pPr>
+        <w:rPr>
+          <w:lang w:val="en-GB"/>
+        </w:rPr>
+      </w:pPr>
+    </w:p>
+    <w:p>
+      <w:pPr>
+        <w:rPr>
+          <w:lang w:val="en-GB"/>
+        </w:rPr>
+      </w:pPr>
+      <w:r>
+        <w:rPr>
+          <w:lang w:val="en-GB"/>
+        </w:rPr>
+        <w:t xml:space="preserve">It seems the </w:t>
+      </w:r>
+      <w:proofErr w:type="spellStart"/>
+      <w:r>
+        <w:rPr>
+          <w:lang w:val="en-GB"/>
+        </w:rPr>
+        <w:t>pageshifter</w:t>
+      </w:r>
+      <w:proofErr w:type="spellEnd"/>
+      <w:r>
+        <w:rPr>
+          <w:lang w:val="en-GB"/>
+        </w:rPr>
+        <w:t xml:space="preserve"> works now. It ended up being a while loop which checks if a “next” button element is present on the page then clicking it. I also had to make a abstracted version of the </w:t>
+      </w:r>
+      <w:proofErr w:type="spellStart"/>
+      <w:r>
+        <w:rPr>
+          <w:lang w:val="en-GB"/>
+        </w:rPr>
+        <w:t>webdrivers</w:t>
+      </w:r>
+      <w:proofErr w:type="spellEnd"/>
+      <w:r>
+        <w:rPr>
+          <w:lang w:val="en-GB"/>
+        </w:rPr>
+        <w:t xml:space="preserve"> Click() function, in order to check for stale data when the bot clicks a button. It seems to work, so I think the next step is to make sure that we can download all elements on the page. I will have to figure out the total amount. Since we have 25 sets on 59 pages we have a total of 1475 clicks on individual sets. We could start with a simple check to see if a counter reaches this number once we have downloaded everything. Question is if this assumption is correct, it will be the next step </w:t>
+      </w:r>
+      <w:proofErr w:type="spellStart"/>
+      <w:r>
+        <w:rPr>
+          <w:lang w:val="en-GB"/>
+        </w:rPr>
+        <w:t>notherless</w:t>
+      </w:r>
+      <w:proofErr w:type="spellEnd"/>
       <w:r>
         <w:rPr>
           <w:lang w:val="en-GB"/>
         </w:rPr>
         <w:t xml:space="preserve">. </w:t>
       </w:r>
-    </w:p>
-    <w:p>
-      <w:pPr>
-        <w:rPr>
-          <w:lang w:val="en-GB"/>
-        </w:rPr>
-      </w:pPr>
-    </w:p>
-    <w:p>
-      <w:pPr>
-        <w:rPr>
-          <w:lang w:val="en-GB"/>
-        </w:rPr>
-      </w:pPr>
-      <w:r>
-        <w:rPr>
-          <w:lang w:val="en-GB"/>
-        </w:rPr>
-        <w:t xml:space="preserve">So, to minimize the amount of bug fixes I will try to break down the process of the </w:t>
-      </w:r>
-      <w:proofErr w:type="spellStart"/>
-      <w:r>
-        <w:rPr>
-          <w:lang w:val="en-GB"/>
-        </w:rPr>
-        <w:t>webdriver</w:t>
-      </w:r>
-      <w:proofErr w:type="spellEnd"/>
-      <w:r>
-        <w:rPr>
-          <w:lang w:val="en-GB"/>
-        </w:rPr>
-        <w:t xml:space="preserve"> for this element. When the implementation works as intended, then I will try to see if it fits within the bot class or if it needs to be abstracted elsewhere. </w:t>
-      </w:r>
-    </w:p>
-    <w:p>
-      <w:pPr>
-        <w:rPr>
-          <w:lang w:val="en-GB"/>
-        </w:rPr>
-      </w:pPr>
-    </w:p>
-    <w:p>
-      <w:pPr>
-        <w:rPr>
-          <w:lang w:val="en-GB"/>
-        </w:rPr>
-      </w:pPr>
-      <w:r>
-        <w:rPr>
-          <w:lang w:val="en-GB"/>
-        </w:rPr>
-        <w:t xml:space="preserve">It seems the </w:t>
-      </w:r>
-      <w:proofErr w:type="spellStart"/>
-      <w:r>
-        <w:rPr>
-          <w:lang w:val="en-GB"/>
-        </w:rPr>
-        <w:t>pageshifter</w:t>
-      </w:r>
-      <w:proofErr w:type="spellEnd"/>
-      <w:r>
-        <w:rPr>
-          <w:lang w:val="en-GB"/>
-        </w:rPr>
-        <w:t xml:space="preserve"> works now. It ended up being a while loop which checks if a “next” button element is present on the page then clicking it. I also had to make </w:t>
-      </w:r>
-      <w:proofErr w:type="gramStart"/>
-      <w:r>
-        <w:rPr>
-          <w:lang w:val="en-GB"/>
-        </w:rPr>
-        <w:t>a</w:t>
-      </w:r>
-      <w:proofErr w:type="gramEnd"/>
-      <w:r>
-        <w:rPr>
-          <w:lang w:val="en-GB"/>
-        </w:rPr>
-        <w:t xml:space="preserve"> abstracted version of the </w:t>
-      </w:r>
-      <w:proofErr w:type="spellStart"/>
-      <w:r>
-        <w:rPr>
-          <w:lang w:val="en-GB"/>
-        </w:rPr>
-        <w:t>webdrivers</w:t>
-      </w:r>
-      <w:proofErr w:type="spellEnd"/>
-      <w:r>
-        <w:rPr>
-          <w:lang w:val="en-GB"/>
-        </w:rPr>
-        <w:t xml:space="preserve"> </w:t>
-      </w:r>
-      <w:proofErr w:type="gramStart"/>
-      <w:r>
-        <w:rPr>
-          <w:lang w:val="en-GB"/>
-        </w:rPr>
-        <w:t>Click(</w:t>
-      </w:r>
-      <w:proofErr w:type="gramEnd"/>
-      <w:r>
-        <w:rPr>
-          <w:lang w:val="en-GB"/>
-        </w:rPr>
-        <w:t xml:space="preserve">) function, </w:t>
-      </w:r>
-      <w:proofErr w:type="gramStart"/>
-      <w:r>
-        <w:rPr>
-          <w:lang w:val="en-GB"/>
-        </w:rPr>
-        <w:t>in order to</w:t>
-      </w:r>
-      <w:proofErr w:type="gramEnd"/>
-      <w:r>
-        <w:rPr>
-          <w:lang w:val="en-GB"/>
-        </w:rPr>
-        <w:t xml:space="preserve"> check for stale data when the bot clicks a button. It seems to work, so I think the next step is to make sure that we can download all elements on the page. I will have to figure out the total amount. Since we have 25 sets on 59 </w:t>
-      </w:r>
-      <w:proofErr w:type="gramStart"/>
-      <w:r>
-        <w:rPr>
-          <w:lang w:val="en-GB"/>
-        </w:rPr>
-        <w:t>pages</w:t>
-      </w:r>
-      <w:proofErr w:type="gramEnd"/>
-      <w:r>
-        <w:rPr>
-          <w:lang w:val="en-GB"/>
-        </w:rPr>
-        <w:t xml:space="preserve"> we have a total of 1475 clicks on individual sets. We could start with a simple check to see if a counter reaches this number once we have downloaded everything. Question is if this assumption is correct, it will be the next step </w:t>
-      </w:r>
-      <w:proofErr w:type="spellStart"/>
-      <w:r>
-        <w:rPr>
-          <w:lang w:val="en-GB"/>
-        </w:rPr>
-        <w:t>notherless</w:t>
-      </w:r>
-      <w:proofErr w:type="spellEnd"/>
-      <w:r>
-        <w:rPr>
-          <w:lang w:val="en-GB"/>
-        </w:rPr>
-        <w:t xml:space="preserve">. </w:t>
-      </w:r>
       <w:r>
         <w:rPr>
           <w:lang w:val="en-GB"/>
@@ -1973,24 +1616,9 @@
         <w:rPr>
           <w:lang w:val="en-GB"/>
         </w:rPr>
-        <w:t xml:space="preserve">Since the next LEGO </w:t>
-      </w:r>
-      <w:proofErr w:type="gramStart"/>
-      <w:r>
-        <w:rPr>
-          <w:lang w:val="en-GB"/>
-        </w:rPr>
-        <w:t>page</w:t>
-      </w:r>
-      <w:proofErr w:type="gramEnd"/>
-      <w:r>
-        <w:rPr>
-          <w:lang w:val="en-GB"/>
-        </w:rPr>
-        <w:t xml:space="preserve"> it </w:t>
-      </w:r>
-      <w:proofErr w:type="spellStart"/>
-      <w:proofErr w:type="gramStart"/>
+        <w:t xml:space="preserve">Since the next LEGO page it </w:t>
+      </w:r>
+      <w:proofErr w:type="spellStart"/>
       <w:r>
         <w:rPr>
           <w:lang w:val="en-GB"/>
@@ -1998,7 +1626,6 @@
         <w:t>quiet</w:t>
       </w:r>
       <w:proofErr w:type="spellEnd"/>
-      <w:proofErr w:type="gramEnd"/>
       <w:r>
         <w:rPr>
           <w:lang w:val="en-GB"/>
@@ -2031,21 +1658,7 @@
         <w:rPr>
           <w:lang w:val="en-GB"/>
         </w:rPr>
-        <w:t xml:space="preserve"> elements. It seemed </w:t>
-      </w:r>
-      <w:proofErr w:type="gramStart"/>
-      <w:r>
-        <w:rPr>
-          <w:lang w:val="en-GB"/>
-        </w:rPr>
-        <w:t>to</w:t>
-      </w:r>
-      <w:proofErr w:type="gramEnd"/>
-      <w:r>
-        <w:rPr>
-          <w:lang w:val="en-GB"/>
-        </w:rPr>
-        <w:t xml:space="preserve"> specific and the bot should work </w:t>
+        <w:t xml:space="preserve"> elements. It seemed to specific and the bot should work </w:t>
       </w:r>
       <w:proofErr w:type="spellStart"/>
       <w:r>
@@ -2217,48 +1830,26 @@
         <w:rPr>
           <w:lang w:val="en-GB"/>
         </w:rPr>
-        <w:t xml:space="preserve">Getting a testing framework </w:t>
-      </w:r>
-      <w:proofErr w:type="gramStart"/>
-      <w:r>
-        <w:rPr>
-          <w:lang w:val="en-GB"/>
-        </w:rPr>
-        <w:t xml:space="preserve">running </w:t>
-      </w:r>
-      <w:r>
-        <w:rPr>
-          <w:lang w:val="en-GB"/>
-        </w:rPr>
-        <w:t>:</w:t>
-      </w:r>
-      <w:proofErr w:type="gramEnd"/>
-      <w:r>
-        <w:rPr>
-          <w:lang w:val="en-GB"/>
-        </w:rPr>
-        <w:t xml:space="preserve"> </w:t>
-      </w:r>
-    </w:p>
-    <w:p>
-      <w:pPr>
-        <w:rPr>
-          <w:lang w:val="en-GB"/>
-        </w:rPr>
-      </w:pPr>
-      <w:proofErr w:type="gramStart"/>
-      <w:r>
-        <w:rPr>
-          <w:lang w:val="en-GB"/>
-        </w:rPr>
-        <w:t>First of all</w:t>
-      </w:r>
-      <w:proofErr w:type="gramEnd"/>
-      <w:r>
-        <w:rPr>
-          <w:lang w:val="en-GB"/>
-        </w:rPr>
-        <w:t xml:space="preserve">, I needed to understand and get working a testing framework for c#. I decided on </w:t>
+        <w:t xml:space="preserve">Getting a testing framework running </w:t>
+      </w:r>
+      <w:r>
+        <w:rPr>
+          <w:lang w:val="en-GB"/>
+        </w:rPr>
+        <w:t xml:space="preserve">: </w:t>
+      </w:r>
+    </w:p>
+    <w:p>
+      <w:pPr>
+        <w:rPr>
+          <w:lang w:val="en-GB"/>
+        </w:rPr>
+      </w:pPr>
+      <w:r>
+        <w:rPr>
+          <w:lang w:val="en-GB"/>
+        </w:rPr>
+        <w:t xml:space="preserve">First of all, I needed to understand and get working a testing framework for c#. I decided on </w:t>
       </w:r>
       <w:proofErr w:type="spellStart"/>
       <w:r>
@@ -2272,21 +1863,7 @@
         <w:rPr>
           <w:lang w:val="en-GB"/>
         </w:rPr>
-        <w:t xml:space="preserve">, since it seemed simple enough to get working. After some hours of </w:t>
-      </w:r>
-      <w:proofErr w:type="gramStart"/>
-      <w:r>
-        <w:rPr>
-          <w:lang w:val="en-GB"/>
-        </w:rPr>
-        <w:t>trying</w:t>
-      </w:r>
-      <w:proofErr w:type="gramEnd"/>
-      <w:r>
-        <w:rPr>
-          <w:lang w:val="en-GB"/>
-        </w:rPr>
-        <w:t xml:space="preserve"> I understood that you need to separate your tests and code base into a “code project” and a “test project”, which then are to be run with separate .</w:t>
+        <w:t>, since it seemed simple enough to get working. After some hours of trying I understood that you need to separate your tests and code base into a “code project” and a “test project”, which then are to be run with separate .</w:t>
       </w:r>
       <w:proofErr w:type="spellStart"/>
       <w:r>
@@ -2392,7 +1969,6 @@
           <w:lang w:val="en-GB"/>
         </w:rPr>
       </w:pPr>
-      <w:proofErr w:type="gramStart"/>
       <w:r>
         <w:rPr>
           <w:lang w:val="en-GB"/>
@@ -2407,7 +1983,6 @@
         <w:t>vscode</w:t>
       </w:r>
       <w:proofErr w:type="spellEnd"/>
-      <w:proofErr w:type="gramEnd"/>
       <w:r>
         <w:rPr>
           <w:lang w:val="en-GB"/>
@@ -2421,26 +1996,11 @@
           <w:lang w:val="en-GB"/>
         </w:rPr>
       </w:pPr>
-      <w:proofErr w:type="gramStart"/>
-      <w:r>
-        <w:rPr>
-          <w:lang w:val="en-GB"/>
-        </w:rPr>
-        <w:t>Additionally</w:t>
-      </w:r>
-      <w:proofErr w:type="gramEnd"/>
-      <w:r>
-        <w:rPr>
-          <w:lang w:val="en-GB"/>
-        </w:rPr>
-        <w:t xml:space="preserve"> I also learned </w:t>
-      </w:r>
-      <w:proofErr w:type="gramStart"/>
-      <w:r>
-        <w:rPr>
-          <w:lang w:val="en-GB"/>
-        </w:rPr>
-        <w:t>that .</w:t>
+      <w:r>
+        <w:rPr>
+          <w:lang w:val="en-GB"/>
+        </w:rPr>
+        <w:t>Additionally I also learned that .</w:t>
       </w:r>
       <w:proofErr w:type="spellStart"/>
       <w:r>
@@ -2450,7 +2010,6 @@
         <w:t>vscode</w:t>
       </w:r>
       <w:proofErr w:type="spellEnd"/>
-      <w:proofErr w:type="gramEnd"/>
       <w:r>
         <w:rPr>
           <w:lang w:val="en-GB"/>
@@ -2458,7 +2017,6 @@
         <w:t xml:space="preserve"> folder with </w:t>
       </w:r>
       <w:proofErr w:type="spellStart"/>
-      <w:proofErr w:type="gramStart"/>
       <w:r>
         <w:rPr>
           <w:lang w:val="en-GB"/>
@@ -2466,7 +2024,6 @@
         <w:t>launch.json</w:t>
       </w:r>
       <w:proofErr w:type="spellEnd"/>
-      <w:proofErr w:type="gramEnd"/>
       <w:r>
         <w:rPr>
           <w:lang w:val="en-GB"/>
@@ -2474,7 +2031,6 @@
         <w:t xml:space="preserve">, </w:t>
       </w:r>
       <w:proofErr w:type="spellStart"/>
-      <w:proofErr w:type="gramStart"/>
       <w:r>
         <w:rPr>
           <w:lang w:val="en-GB"/>
@@ -2482,7 +2038,6 @@
         <w:t>settings.json</w:t>
       </w:r>
       <w:proofErr w:type="spellEnd"/>
-      <w:proofErr w:type="gramEnd"/>
       <w:r>
         <w:rPr>
           <w:lang w:val="en-GB"/>
@@ -2490,7 +2045,6 @@
         <w:t xml:space="preserve"> and </w:t>
       </w:r>
       <w:proofErr w:type="spellStart"/>
-      <w:proofErr w:type="gramStart"/>
       <w:r>
         <w:rPr>
           <w:lang w:val="en-GB"/>
@@ -2498,7 +2052,6 @@
         <w:t>tasks.json</w:t>
       </w:r>
       <w:proofErr w:type="spellEnd"/>
-      <w:proofErr w:type="gramEnd"/>
       <w:r>
         <w:rPr>
           <w:lang w:val="en-GB"/>
@@ -2544,21 +2097,7 @@
         <w:rPr>
           <w:lang w:val="en-GB"/>
         </w:rPr>
-        <w:t xml:space="preserve"> files of the desired project, for when you want to debug. For testing, I could not get a </w:t>
-      </w:r>
-      <w:proofErr w:type="gramStart"/>
-      <w:r>
-        <w:rPr>
-          <w:lang w:val="en-GB"/>
-        </w:rPr>
-        <w:t>custom .launch</w:t>
-      </w:r>
-      <w:proofErr w:type="gramEnd"/>
-      <w:r>
-        <w:rPr>
-          <w:lang w:val="en-GB"/>
-        </w:rPr>
-        <w:t xml:space="preserve"> config to work for debugging, but </w:t>
+        <w:t xml:space="preserve"> files of the desired project, for when you want to debug. For testing, I could not get a custom .launch config to work for debugging, but </w:t>
       </w:r>
       <w:proofErr w:type="spellStart"/>
       <w:r>
@@ -2619,21 +2158,7 @@
         <w:rPr>
           <w:lang w:val="en-GB"/>
         </w:rPr>
-        <w:t xml:space="preserve"> then references the project.sln and tests.sln which have </w:t>
-      </w:r>
-      <w:proofErr w:type="gramStart"/>
-      <w:r>
-        <w:rPr>
-          <w:lang w:val="en-GB"/>
-        </w:rPr>
-        <w:t>there</w:t>
-      </w:r>
-      <w:proofErr w:type="gramEnd"/>
-      <w:r>
-        <w:rPr>
-          <w:lang w:val="en-GB"/>
-        </w:rPr>
-        <w:t xml:space="preserve"> own packages installed for the project and testing respectively, allowing me to work on both projects from the parent folder. </w:t>
+        <w:t xml:space="preserve"> then references the project.sln and tests.sln which have there own packages installed for the project and testing respectively, allowing me to work on both projects from the parent folder. </w:t>
       </w:r>
       <w:r>
         <w:rPr>
@@ -2683,7 +2208,6 @@
         <w:t xml:space="preserve"> value in </w:t>
       </w:r>
       <w:proofErr w:type="spellStart"/>
-      <w:proofErr w:type="gramStart"/>
       <w:r>
         <w:rPr>
           <w:lang w:val="en-GB"/>
@@ -2691,7 +2215,6 @@
         <w:t>launch.json</w:t>
       </w:r>
       <w:proofErr w:type="spellEnd"/>
-      <w:proofErr w:type="gramEnd"/>
       <w:r>
         <w:rPr>
           <w:lang w:val="en-GB"/>
@@ -2699,7 +2222,6 @@
         <w:t xml:space="preserve"> and finds the matching task by its label in </w:t>
       </w:r>
       <w:proofErr w:type="spellStart"/>
-      <w:proofErr w:type="gramStart"/>
       <w:r>
         <w:rPr>
           <w:lang w:val="en-GB"/>
@@ -2707,7 +2229,6 @@
         <w:t>tasks.json</w:t>
       </w:r>
       <w:proofErr w:type="spellEnd"/>
-      <w:proofErr w:type="gramEnd"/>
       <w:r>
         <w:rPr>
           <w:lang w:val="en-GB"/>
@@ -3147,14 +2668,12 @@
         </w:rPr>
         <w:t xml:space="preserve"> the report generator and with </w:t>
       </w:r>
-      <w:proofErr w:type="spellStart"/>
-      <w:r>
-        <w:rPr>
-          <w:lang w:val="en-GB"/>
-        </w:rPr>
-        <w:t>interagrated</w:t>
-      </w:r>
-      <w:proofErr w:type="spellEnd"/>
+      <w:r>
+        <w:rPr>
+          <w:lang w:val="en-GB"/>
+        </w:rPr>
+        <w:t>integrated</w:t>
+      </w:r>
       <w:r>
         <w:rPr>
           <w:lang w:val="en-GB"/>
@@ -3201,28 +2720,24 @@
         </w:rPr>
         <w:t xml:space="preserve"> field, which </w:t>
       </w:r>
-      <w:proofErr w:type="spellStart"/>
-      <w:r>
-        <w:rPr>
-          <w:lang w:val="en-GB"/>
-        </w:rPr>
-        <w:t>nessesitated</w:t>
-      </w:r>
-      <w:proofErr w:type="spellEnd"/>
+      <w:r>
+        <w:rPr>
+          <w:lang w:val="en-GB"/>
+        </w:rPr>
+        <w:t>necessitated</w:t>
+      </w:r>
       <w:r>
         <w:rPr>
           <w:lang w:val="en-GB"/>
         </w:rPr>
         <w:t xml:space="preserve"> a little revision. Now that </w:t>
       </w:r>
-      <w:proofErr w:type="spellStart"/>
-      <w:r>
-        <w:rPr>
-          <w:lang w:val="en-GB"/>
-        </w:rPr>
-        <w:t>im</w:t>
-      </w:r>
-      <w:proofErr w:type="spellEnd"/>
+      <w:r>
+        <w:rPr>
+          <w:lang w:val="en-GB"/>
+        </w:rPr>
+        <w:t>I’m</w:t>
+      </w:r>
       <w:r>
         <w:rPr>
           <w:lang w:val="en-GB"/>
@@ -3366,13 +2881,7 @@
         <w:rPr>
           <w:lang w:val="en-GB"/>
         </w:rPr>
-        <w:t xml:space="preserve"> A better solution </w:t>
-      </w:r>
-      <w:r>
-        <w:rPr>
-          <w:lang w:val="en-GB"/>
-        </w:rPr>
-        <w:t xml:space="preserve">than </w:t>
+        <w:t xml:space="preserve"> A better solution than </w:t>
       </w:r>
       <w:proofErr w:type="spellStart"/>
       <w:r>
@@ -3421,19 +2930,7 @@
         <w:rPr>
           <w:lang w:val="en-GB"/>
         </w:rPr>
-        <w:t>now</w:t>
-      </w:r>
-      <w:r>
-        <w:rPr>
-          <w:lang w:val="en-GB"/>
-        </w:rPr>
-        <w:t xml:space="preserve"> </w:t>
-      </w:r>
-      <w:r>
-        <w:rPr>
-          <w:lang w:val="en-GB"/>
-        </w:rPr>
-        <w:t>.</w:t>
+        <w:t>now .</w:t>
       </w:r>
       <w:proofErr w:type="gramEnd"/>
       <w:r>

</xml_diff>